<commit_message>
Upgraded the postprocessing smoothing function to savgol filter.
</commit_message>
<xml_diff>
--- a/Model Judging.docx
+++ b/Model Judging.docx
@@ -2,6 +2,26 @@
 <file path=word/document.xml><?xml version="1.0" encoding="utf-8"?>
 <w:document xmlns:wpc="http://schemas.microsoft.com/office/word/2010/wordprocessingCanvas" xmlns:cx="http://schemas.microsoft.com/office/drawing/2014/chartex" xmlns:cx1="http://schemas.microsoft.com/office/drawing/2015/9/8/chartex" xmlns:cx2="http://schemas.microsoft.com/office/drawing/2015/10/21/chartex" xmlns:cx3="http://schemas.microsoft.com/office/drawing/2016/5/9/chartex" xmlns:cx4="http://schemas.microsoft.com/office/drawing/2016/5/10/chartex" xmlns:cx5="http://schemas.microsoft.com/office/drawing/2016/5/11/chartex" xmlns:cx6="http://schemas.microsoft.com/office/drawing/2016/5/12/chartex" xmlns:cx7="http://schemas.microsoft.com/office/drawing/2016/5/13/chartex" xmlns:cx8="http://schemas.microsoft.com/office/drawing/2016/5/14/chartex" xmlns:mc="http://schemas.openxmlformats.org/markup-compatibility/2006" xmlns:aink="http://schemas.microsoft.com/office/drawing/2016/ink" xmlns:am3d="http://schemas.microsoft.com/office/drawing/2017/model3d" xmlns:o="urn:schemas-microsoft-com:office:office" xmlns:r="http://schemas.openxmlformats.org/officeDocument/2006/relationships" xmlns:m="http://schemas.openxmlformats.org/officeDocument/2006/math" xmlns:v="urn:schemas-microsoft-com:vml" xmlns:wp14="http://schemas.microsoft.com/office/word/2010/wordprocessingDrawing" xmlns:wp="http://schemas.openxmlformats.org/drawingml/2006/wordprocessingDrawing" xmlns:w10="urn:schemas-microsoft-com:office:word" xmlns:w="http://schemas.openxmlformats.org/wordprocessingml/2006/main" xmlns:w14="http://schemas.microsoft.com/office/word/2010/wordml" xmlns:w15="http://schemas.microsoft.com/office/word/2012/wordml" xmlns:w16cex="http://schemas.microsoft.com/office/word/2018/wordml/cex" xmlns:w16cid="http://schemas.microsoft.com/office/word/2016/wordml/cid" xmlns:w16="http://schemas.microsoft.com/office/word/2018/wordml" xmlns:w16sdtdh="http://schemas.microsoft.com/office/word/2020/wordml/sdtdatahash" xmlns:w16se="http://schemas.microsoft.com/office/word/2015/wordml/symex" xmlns:wpg="http://schemas.microsoft.com/office/word/2010/wordprocessingGroup" xmlns:wpi="http://schemas.microsoft.com/office/word/2010/wordprocessingInk" xmlns:wne="http://schemas.microsoft.com/office/word/2006/wordml" xmlns:wps="http://schemas.microsoft.com/office/word/2010/wordprocessingShape" mc:Ignorable="w14 w15 w16se w16cid w16 w16cex w16sdtdh wp14">
   <w:body>
+    <w:p>
+      <w:r>
+        <w:t>10fps -&gt; 50 fps</w:t>
+      </w:r>
+      <w:r>
+        <w:t xml:space="preserve"> (</w:t>
+      </w:r>
+      <w:r>
+        <w:t>T180_s</w:t>
+      </w:r>
+      <w:r>
+        <w:t>5</w:t>
+      </w:r>
+      <w:r>
+        <w:t>0</w:t>
+      </w:r>
+      <w:r>
+        <w:t>)</w:t>
+      </w:r>
+    </w:p>
     <w:tbl>
       <w:tblPr>
         <w:tblStyle w:val="TableGrid"/>
@@ -114,7 +134,6 @@
                 <w:szCs w:val="20"/>
               </w:rPr>
             </w:pPr>
-            <w:proofErr w:type="spellStart"/>
             <w:r>
               <w:rPr>
                 <w:sz w:val="20"/>
@@ -122,7 +141,6 @@
               </w:rPr>
               <w:t>Frames_DIF</w:t>
             </w:r>
-            <w:proofErr w:type="spellEnd"/>
           </w:p>
         </w:tc>
         <w:tc>
@@ -1887,7 +1905,14 @@
                 <w:sz w:val="20"/>
                 <w:szCs w:val="20"/>
               </w:rPr>
-              <w:t>2.5</w:t>
+              <w:t>1</w:t>
+            </w:r>
+            <w:r>
+              <w:rPr>
+                <w:sz w:val="20"/>
+                <w:szCs w:val="20"/>
+              </w:rPr>
+              <w:t>.5</w:t>
             </w:r>
           </w:p>
         </w:tc>
@@ -2898,7 +2923,255 @@
                 <w:sz w:val="20"/>
                 <w:szCs w:val="20"/>
               </w:rPr>
-              <w:t xml:space="preserve">.3 - </w:t>
+              <w:t xml:space="preserve">.3 </w:t>
+            </w:r>
+            <w:r>
+              <w:rPr>
+                <w:sz w:val="20"/>
+                <w:szCs w:val="20"/>
+              </w:rPr>
+              <w:t>–</w:t>
+            </w:r>
+            <w:r>
+              <w:rPr>
+                <w:sz w:val="20"/>
+                <w:szCs w:val="20"/>
+              </w:rPr>
+              <w:t xml:space="preserve"> </w:t>
+            </w:r>
+            <w:r>
+              <w:rPr>
+                <w:sz w:val="20"/>
+                <w:szCs w:val="20"/>
+              </w:rPr>
+              <w:t>2.5</w:t>
+            </w:r>
+          </w:p>
+        </w:tc>
+      </w:tr>
+    </w:tbl>
+    <w:p>
+      <w:pPr>
+        <w:rPr>
+          <w:sz w:val="20"/>
+          <w:szCs w:val="20"/>
+        </w:rPr>
+      </w:pPr>
+    </w:p>
+    <w:p>
+      <w:pPr>
+        <w:rPr>
+          <w:sz w:val="20"/>
+          <w:szCs w:val="20"/>
+        </w:rPr>
+      </w:pPr>
+      <w:r>
+        <w:rPr>
+          <w:sz w:val="20"/>
+          <w:szCs w:val="20"/>
+        </w:rPr>
+        <w:t>10fps -&gt;10fps</w:t>
+      </w:r>
+      <w:r>
+        <w:rPr>
+          <w:sz w:val="20"/>
+          <w:szCs w:val="20"/>
+        </w:rPr>
+        <w:t xml:space="preserve"> (</w:t>
+      </w:r>
+      <w:r>
+        <w:rPr>
+          <w:sz w:val="20"/>
+          <w:szCs w:val="20"/>
+        </w:rPr>
+        <w:t>T180_s10</w:t>
+      </w:r>
+      <w:r>
+        <w:rPr>
+          <w:sz w:val="20"/>
+          <w:szCs w:val="20"/>
+        </w:rPr>
+        <w:t>)</w:t>
+      </w:r>
+    </w:p>
+    <w:tbl>
+      <w:tblPr>
+        <w:tblStyle w:val="TableGrid"/>
+        <w:tblW w:w="10291" w:type="dxa"/>
+        <w:tblInd w:w="-431" w:type="dxa"/>
+        <w:tblLook w:val="04A0" w:firstRow="1" w:lastRow="0" w:firstColumn="1" w:lastColumn="0" w:noHBand="0" w:noVBand="1"/>
+      </w:tblPr>
+      <w:tblGrid>
+        <w:gridCol w:w="1467"/>
+        <w:gridCol w:w="1467"/>
+        <w:gridCol w:w="1196"/>
+        <w:gridCol w:w="1196"/>
+        <w:gridCol w:w="1220"/>
+        <w:gridCol w:w="1197"/>
+        <w:gridCol w:w="1081"/>
+        <w:gridCol w:w="1467"/>
+      </w:tblGrid>
+      <w:tr>
+        <w:trPr>
+          <w:trHeight w:val="405"/>
+        </w:trPr>
+        <w:tc>
+          <w:tcPr>
+            <w:tcW w:w="1467" w:type="dxa"/>
+          </w:tcPr>
+          <w:p>
+            <w:pPr>
+              <w:rPr>
+                <w:sz w:val="20"/>
+                <w:szCs w:val="20"/>
+              </w:rPr>
+            </w:pPr>
+            <w:r>
+              <w:rPr>
+                <w:sz w:val="20"/>
+                <w:szCs w:val="20"/>
+              </w:rPr>
+              <w:t>Model Name</w:t>
+            </w:r>
+          </w:p>
+        </w:tc>
+        <w:tc>
+          <w:tcPr>
+            <w:tcW w:w="1467" w:type="dxa"/>
+          </w:tcPr>
+          <w:p>
+            <w:pPr>
+              <w:rPr>
+                <w:sz w:val="20"/>
+                <w:szCs w:val="20"/>
+              </w:rPr>
+            </w:pPr>
+            <w:r>
+              <w:rPr>
+                <w:sz w:val="20"/>
+                <w:szCs w:val="20"/>
+              </w:rPr>
+              <w:t>Learning rate</w:t>
+            </w:r>
+          </w:p>
+        </w:tc>
+        <w:tc>
+          <w:tcPr>
+            <w:tcW w:w="1196" w:type="dxa"/>
+          </w:tcPr>
+          <w:p>
+            <w:pPr>
+              <w:rPr>
+                <w:sz w:val="20"/>
+                <w:szCs w:val="20"/>
+              </w:rPr>
+            </w:pPr>
+            <w:r>
+              <w:rPr>
+                <w:sz w:val="20"/>
+                <w:szCs w:val="20"/>
+              </w:rPr>
+              <w:t>Epochs</w:t>
+            </w:r>
+          </w:p>
+        </w:tc>
+        <w:tc>
+          <w:tcPr>
+            <w:tcW w:w="1196" w:type="dxa"/>
+          </w:tcPr>
+          <w:p>
+            <w:pPr>
+              <w:rPr>
+                <w:sz w:val="20"/>
+                <w:szCs w:val="20"/>
+              </w:rPr>
+            </w:pPr>
+            <w:r>
+              <w:rPr>
+                <w:sz w:val="20"/>
+                <w:szCs w:val="20"/>
+              </w:rPr>
+              <w:t>Batch</w:t>
+            </w:r>
+          </w:p>
+        </w:tc>
+        <w:tc>
+          <w:tcPr>
+            <w:tcW w:w="1220" w:type="dxa"/>
+          </w:tcPr>
+          <w:p>
+            <w:pPr>
+              <w:rPr>
+                <w:sz w:val="20"/>
+                <w:szCs w:val="20"/>
+              </w:rPr>
+            </w:pPr>
+            <w:r>
+              <w:rPr>
+                <w:sz w:val="20"/>
+                <w:szCs w:val="20"/>
+              </w:rPr>
+              <w:t>Frames_DIF</w:t>
+            </w:r>
+          </w:p>
+        </w:tc>
+        <w:tc>
+          <w:tcPr>
+            <w:tcW w:w="1197" w:type="dxa"/>
+          </w:tcPr>
+          <w:p>
+            <w:pPr>
+              <w:rPr>
+                <w:sz w:val="20"/>
+                <w:szCs w:val="20"/>
+              </w:rPr>
+            </w:pPr>
+            <w:r>
+              <w:rPr>
+                <w:sz w:val="20"/>
+                <w:szCs w:val="20"/>
+              </w:rPr>
+              <w:t>Neurons</w:t>
+            </w:r>
+          </w:p>
+        </w:tc>
+        <w:tc>
+          <w:tcPr>
+            <w:tcW w:w="1081" w:type="dxa"/>
+          </w:tcPr>
+          <w:p>
+            <w:pPr>
+              <w:rPr>
+                <w:sz w:val="20"/>
+                <w:szCs w:val="20"/>
+              </w:rPr>
+            </w:pPr>
+            <w:r>
+              <w:rPr>
+                <w:sz w:val="20"/>
+                <w:szCs w:val="20"/>
+              </w:rPr>
+              <w:t>Layers</w:t>
+            </w:r>
+          </w:p>
+        </w:tc>
+        <w:tc>
+          <w:tcPr>
+            <w:tcW w:w="1467" w:type="dxa"/>
+          </w:tcPr>
+          <w:p>
+            <w:pPr>
+              <w:rPr>
+                <w:sz w:val="20"/>
+                <w:szCs w:val="20"/>
+              </w:rPr>
+            </w:pPr>
+            <w:r>
+              <w:rPr>
+                <w:sz w:val="20"/>
+                <w:szCs w:val="20"/>
+              </w:rPr>
+              <w:t>Rating (/10)</w:t>
             </w:r>
           </w:p>
         </w:tc>
@@ -2918,45 +3191,73 @@
                 <w:szCs w:val="20"/>
               </w:rPr>
             </w:pPr>
-          </w:p>
-        </w:tc>
-        <w:tc>
-          <w:tcPr>
-            <w:tcW w:w="1467" w:type="dxa"/>
-          </w:tcPr>
-          <w:p>
-            <w:pPr>
-              <w:rPr>
-                <w:sz w:val="20"/>
-                <w:szCs w:val="20"/>
-              </w:rPr>
-            </w:pPr>
-          </w:p>
-        </w:tc>
-        <w:tc>
-          <w:tcPr>
-            <w:tcW w:w="1196" w:type="dxa"/>
-          </w:tcPr>
-          <w:p>
-            <w:pPr>
-              <w:rPr>
-                <w:sz w:val="20"/>
-                <w:szCs w:val="20"/>
-              </w:rPr>
-            </w:pPr>
-          </w:p>
-        </w:tc>
-        <w:tc>
-          <w:tcPr>
-            <w:tcW w:w="1196" w:type="dxa"/>
-          </w:tcPr>
-          <w:p>
-            <w:pPr>
-              <w:rPr>
-                <w:sz w:val="20"/>
-                <w:szCs w:val="20"/>
-              </w:rPr>
-            </w:pPr>
+            <w:r>
+              <w:rPr>
+                <w:sz w:val="20"/>
+                <w:szCs w:val="20"/>
+              </w:rPr>
+              <w:t>16</w:t>
+            </w:r>
+          </w:p>
+        </w:tc>
+        <w:tc>
+          <w:tcPr>
+            <w:tcW w:w="1467" w:type="dxa"/>
+          </w:tcPr>
+          <w:p>
+            <w:pPr>
+              <w:rPr>
+                <w:sz w:val="20"/>
+                <w:szCs w:val="20"/>
+              </w:rPr>
+            </w:pPr>
+            <w:r>
+              <w:rPr>
+                <w:sz w:val="20"/>
+                <w:szCs w:val="20"/>
+              </w:rPr>
+              <w:t>0.0004</w:t>
+            </w:r>
+          </w:p>
+        </w:tc>
+        <w:tc>
+          <w:tcPr>
+            <w:tcW w:w="1196" w:type="dxa"/>
+          </w:tcPr>
+          <w:p>
+            <w:pPr>
+              <w:rPr>
+                <w:sz w:val="20"/>
+                <w:szCs w:val="20"/>
+              </w:rPr>
+            </w:pPr>
+            <w:r>
+              <w:rPr>
+                <w:sz w:val="20"/>
+                <w:szCs w:val="20"/>
+              </w:rPr>
+              <w:t>2000</w:t>
+            </w:r>
+          </w:p>
+        </w:tc>
+        <w:tc>
+          <w:tcPr>
+            <w:tcW w:w="1196" w:type="dxa"/>
+          </w:tcPr>
+          <w:p>
+            <w:pPr>
+              <w:rPr>
+                <w:sz w:val="20"/>
+                <w:szCs w:val="20"/>
+              </w:rPr>
+            </w:pPr>
+            <w:r>
+              <w:rPr>
+                <w:sz w:val="20"/>
+                <w:szCs w:val="20"/>
+              </w:rPr>
+              <w:t>1500</w:t>
+            </w:r>
           </w:p>
         </w:tc>
         <w:tc>
@@ -2970,6 +3271,13 @@
                 <w:szCs w:val="20"/>
               </w:rPr>
             </w:pPr>
+            <w:r>
+              <w:rPr>
+                <w:sz w:val="20"/>
+                <w:szCs w:val="20"/>
+              </w:rPr>
+              <w:t>2</w:t>
+            </w:r>
           </w:p>
         </w:tc>
         <w:tc>
@@ -2983,6 +3291,13 @@
                 <w:szCs w:val="20"/>
               </w:rPr>
             </w:pPr>
+            <w:r>
+              <w:rPr>
+                <w:sz w:val="20"/>
+                <w:szCs w:val="20"/>
+              </w:rPr>
+              <w:t>24</w:t>
+            </w:r>
           </w:p>
         </w:tc>
         <w:tc>
@@ -2996,19 +3311,47 @@
                 <w:szCs w:val="20"/>
               </w:rPr>
             </w:pPr>
-          </w:p>
-        </w:tc>
-        <w:tc>
-          <w:tcPr>
-            <w:tcW w:w="1467" w:type="dxa"/>
-          </w:tcPr>
-          <w:p>
-            <w:pPr>
-              <w:rPr>
-                <w:sz w:val="20"/>
-                <w:szCs w:val="20"/>
-              </w:rPr>
-            </w:pPr>
+            <w:r>
+              <w:rPr>
+                <w:sz w:val="20"/>
+                <w:szCs w:val="20"/>
+              </w:rPr>
+              <w:t>3</w:t>
+            </w:r>
+          </w:p>
+        </w:tc>
+        <w:tc>
+          <w:tcPr>
+            <w:tcW w:w="1467" w:type="dxa"/>
+          </w:tcPr>
+          <w:p>
+            <w:pPr>
+              <w:rPr>
+                <w:sz w:val="20"/>
+                <w:szCs w:val="20"/>
+              </w:rPr>
+            </w:pPr>
+            <w:r>
+              <w:rPr>
+                <w:sz w:val="20"/>
+                <w:szCs w:val="20"/>
+              </w:rPr>
+              <w:t xml:space="preserve">0 </w:t>
+            </w:r>
+            <w:r>
+              <w:rPr>
+                <w:sz w:val="20"/>
+                <w:szCs w:val="20"/>
+              </w:rPr>
+              <w:t>–</w:t>
+            </w:r>
+            <w:r>
+              <w:rPr>
+                <w:sz w:val="20"/>
+                <w:szCs w:val="20"/>
+              </w:rPr>
+              <w:t xml:space="preserve"> NA</w:t>
+            </w:r>
           </w:p>
         </w:tc>
       </w:tr>
@@ -3027,45 +3370,73 @@
                 <w:szCs w:val="20"/>
               </w:rPr>
             </w:pPr>
-          </w:p>
-        </w:tc>
-        <w:tc>
-          <w:tcPr>
-            <w:tcW w:w="1467" w:type="dxa"/>
-          </w:tcPr>
-          <w:p>
-            <w:pPr>
-              <w:rPr>
-                <w:sz w:val="20"/>
-                <w:szCs w:val="20"/>
-              </w:rPr>
-            </w:pPr>
-          </w:p>
-        </w:tc>
-        <w:tc>
-          <w:tcPr>
-            <w:tcW w:w="1196" w:type="dxa"/>
-          </w:tcPr>
-          <w:p>
-            <w:pPr>
-              <w:rPr>
-                <w:sz w:val="20"/>
-                <w:szCs w:val="20"/>
-              </w:rPr>
-            </w:pPr>
-          </w:p>
-        </w:tc>
-        <w:tc>
-          <w:tcPr>
-            <w:tcW w:w="1196" w:type="dxa"/>
-          </w:tcPr>
-          <w:p>
-            <w:pPr>
-              <w:rPr>
-                <w:sz w:val="20"/>
-                <w:szCs w:val="20"/>
-              </w:rPr>
-            </w:pPr>
+            <w:r>
+              <w:rPr>
+                <w:sz w:val="20"/>
+                <w:szCs w:val="20"/>
+              </w:rPr>
+              <w:t>17</w:t>
+            </w:r>
+          </w:p>
+        </w:tc>
+        <w:tc>
+          <w:tcPr>
+            <w:tcW w:w="1467" w:type="dxa"/>
+          </w:tcPr>
+          <w:p>
+            <w:pPr>
+              <w:rPr>
+                <w:sz w:val="20"/>
+                <w:szCs w:val="20"/>
+              </w:rPr>
+            </w:pPr>
+            <w:r>
+              <w:rPr>
+                <w:sz w:val="20"/>
+                <w:szCs w:val="20"/>
+              </w:rPr>
+              <w:t>0.0004</w:t>
+            </w:r>
+          </w:p>
+        </w:tc>
+        <w:tc>
+          <w:tcPr>
+            <w:tcW w:w="1196" w:type="dxa"/>
+          </w:tcPr>
+          <w:p>
+            <w:pPr>
+              <w:rPr>
+                <w:sz w:val="20"/>
+                <w:szCs w:val="20"/>
+              </w:rPr>
+            </w:pPr>
+            <w:r>
+              <w:rPr>
+                <w:sz w:val="20"/>
+                <w:szCs w:val="20"/>
+              </w:rPr>
+              <w:t>3000</w:t>
+            </w:r>
+          </w:p>
+        </w:tc>
+        <w:tc>
+          <w:tcPr>
+            <w:tcW w:w="1196" w:type="dxa"/>
+          </w:tcPr>
+          <w:p>
+            <w:pPr>
+              <w:rPr>
+                <w:sz w:val="20"/>
+                <w:szCs w:val="20"/>
+              </w:rPr>
+            </w:pPr>
+            <w:r>
+              <w:rPr>
+                <w:sz w:val="20"/>
+                <w:szCs w:val="20"/>
+              </w:rPr>
+              <w:t>1500</w:t>
+            </w:r>
           </w:p>
         </w:tc>
         <w:tc>
@@ -3079,6 +3450,13 @@
                 <w:szCs w:val="20"/>
               </w:rPr>
             </w:pPr>
+            <w:r>
+              <w:rPr>
+                <w:sz w:val="20"/>
+                <w:szCs w:val="20"/>
+              </w:rPr>
+              <w:t>1</w:t>
+            </w:r>
           </w:p>
         </w:tc>
         <w:tc>
@@ -3092,6 +3470,13 @@
                 <w:szCs w:val="20"/>
               </w:rPr>
             </w:pPr>
+            <w:r>
+              <w:rPr>
+                <w:sz w:val="20"/>
+                <w:szCs w:val="20"/>
+              </w:rPr>
+              <w:t>24</w:t>
+            </w:r>
           </w:p>
         </w:tc>
         <w:tc>
@@ -3105,6 +3490,1904 @@
                 <w:szCs w:val="20"/>
               </w:rPr>
             </w:pPr>
+            <w:r>
+              <w:rPr>
+                <w:sz w:val="20"/>
+                <w:szCs w:val="20"/>
+              </w:rPr>
+              <w:t>3</w:t>
+            </w:r>
+          </w:p>
+        </w:tc>
+        <w:tc>
+          <w:tcPr>
+            <w:tcW w:w="1467" w:type="dxa"/>
+          </w:tcPr>
+          <w:p>
+            <w:pPr>
+              <w:rPr>
+                <w:sz w:val="20"/>
+                <w:szCs w:val="20"/>
+              </w:rPr>
+            </w:pPr>
+            <w:r>
+              <w:rPr>
+                <w:sz w:val="20"/>
+                <w:szCs w:val="20"/>
+              </w:rPr>
+              <w:t xml:space="preserve">0 </w:t>
+            </w:r>
+            <w:r>
+              <w:rPr>
+                <w:sz w:val="20"/>
+                <w:szCs w:val="20"/>
+              </w:rPr>
+              <w:t>–</w:t>
+            </w:r>
+            <w:r>
+              <w:rPr>
+                <w:sz w:val="20"/>
+                <w:szCs w:val="20"/>
+              </w:rPr>
+              <w:t xml:space="preserve"> NA</w:t>
+            </w:r>
+          </w:p>
+        </w:tc>
+      </w:tr>
+      <w:tr>
+        <w:trPr>
+          <w:trHeight w:val="417"/>
+        </w:trPr>
+        <w:tc>
+          <w:tcPr>
+            <w:tcW w:w="1467" w:type="dxa"/>
+          </w:tcPr>
+          <w:p>
+            <w:pPr>
+              <w:rPr>
+                <w:sz w:val="20"/>
+                <w:szCs w:val="20"/>
+              </w:rPr>
+            </w:pPr>
+            <w:r>
+              <w:rPr>
+                <w:sz w:val="20"/>
+                <w:szCs w:val="20"/>
+              </w:rPr>
+              <w:t>18</w:t>
+            </w:r>
+          </w:p>
+        </w:tc>
+        <w:tc>
+          <w:tcPr>
+            <w:tcW w:w="1467" w:type="dxa"/>
+          </w:tcPr>
+          <w:p>
+            <w:pPr>
+              <w:rPr>
+                <w:sz w:val="20"/>
+                <w:szCs w:val="20"/>
+              </w:rPr>
+            </w:pPr>
+            <w:r>
+              <w:rPr>
+                <w:sz w:val="20"/>
+                <w:szCs w:val="20"/>
+              </w:rPr>
+              <w:t>0.0004</w:t>
+            </w:r>
+          </w:p>
+        </w:tc>
+        <w:tc>
+          <w:tcPr>
+            <w:tcW w:w="1196" w:type="dxa"/>
+          </w:tcPr>
+          <w:p>
+            <w:pPr>
+              <w:rPr>
+                <w:sz w:val="20"/>
+                <w:szCs w:val="20"/>
+              </w:rPr>
+            </w:pPr>
+            <w:r>
+              <w:rPr>
+                <w:sz w:val="20"/>
+                <w:szCs w:val="20"/>
+              </w:rPr>
+              <w:t>8000</w:t>
+            </w:r>
+          </w:p>
+        </w:tc>
+        <w:tc>
+          <w:tcPr>
+            <w:tcW w:w="1196" w:type="dxa"/>
+          </w:tcPr>
+          <w:p>
+            <w:pPr>
+              <w:rPr>
+                <w:sz w:val="20"/>
+                <w:szCs w:val="20"/>
+              </w:rPr>
+            </w:pPr>
+            <w:r>
+              <w:rPr>
+                <w:sz w:val="20"/>
+                <w:szCs w:val="20"/>
+              </w:rPr>
+              <w:t>1500</w:t>
+            </w:r>
+          </w:p>
+        </w:tc>
+        <w:tc>
+          <w:tcPr>
+            <w:tcW w:w="1220" w:type="dxa"/>
+          </w:tcPr>
+          <w:p>
+            <w:pPr>
+              <w:rPr>
+                <w:sz w:val="20"/>
+                <w:szCs w:val="20"/>
+              </w:rPr>
+            </w:pPr>
+            <w:r>
+              <w:rPr>
+                <w:sz w:val="20"/>
+                <w:szCs w:val="20"/>
+              </w:rPr>
+              <w:t>1</w:t>
+            </w:r>
+          </w:p>
+        </w:tc>
+        <w:tc>
+          <w:tcPr>
+            <w:tcW w:w="1197" w:type="dxa"/>
+          </w:tcPr>
+          <w:p>
+            <w:pPr>
+              <w:rPr>
+                <w:sz w:val="20"/>
+                <w:szCs w:val="20"/>
+              </w:rPr>
+            </w:pPr>
+            <w:r>
+              <w:rPr>
+                <w:sz w:val="20"/>
+                <w:szCs w:val="20"/>
+              </w:rPr>
+              <w:t>24</w:t>
+            </w:r>
+          </w:p>
+        </w:tc>
+        <w:tc>
+          <w:tcPr>
+            <w:tcW w:w="1081" w:type="dxa"/>
+          </w:tcPr>
+          <w:p>
+            <w:pPr>
+              <w:rPr>
+                <w:sz w:val="20"/>
+                <w:szCs w:val="20"/>
+              </w:rPr>
+            </w:pPr>
+            <w:r>
+              <w:rPr>
+                <w:sz w:val="20"/>
+                <w:szCs w:val="20"/>
+              </w:rPr>
+              <w:t>3</w:t>
+            </w:r>
+          </w:p>
+        </w:tc>
+        <w:tc>
+          <w:tcPr>
+            <w:tcW w:w="1467" w:type="dxa"/>
+          </w:tcPr>
+          <w:p>
+            <w:pPr>
+              <w:rPr>
+                <w:sz w:val="20"/>
+                <w:szCs w:val="20"/>
+              </w:rPr>
+            </w:pPr>
+            <w:r>
+              <w:rPr>
+                <w:sz w:val="20"/>
+                <w:szCs w:val="20"/>
+              </w:rPr>
+              <w:t xml:space="preserve">1 </w:t>
+            </w:r>
+            <w:r>
+              <w:rPr>
+                <w:sz w:val="20"/>
+                <w:szCs w:val="20"/>
+              </w:rPr>
+              <w:t>–</w:t>
+            </w:r>
+            <w:r>
+              <w:rPr>
+                <w:sz w:val="20"/>
+                <w:szCs w:val="20"/>
+              </w:rPr>
+              <w:t xml:space="preserve"> NA</w:t>
+            </w:r>
+          </w:p>
+        </w:tc>
+      </w:tr>
+      <w:tr>
+        <w:trPr>
+          <w:trHeight w:val="417"/>
+        </w:trPr>
+        <w:tc>
+          <w:tcPr>
+            <w:tcW w:w="1467" w:type="dxa"/>
+          </w:tcPr>
+          <w:p>
+            <w:pPr>
+              <w:rPr>
+                <w:sz w:val="20"/>
+                <w:szCs w:val="20"/>
+              </w:rPr>
+            </w:pPr>
+            <w:r>
+              <w:rPr>
+                <w:sz w:val="20"/>
+                <w:szCs w:val="20"/>
+              </w:rPr>
+              <w:t>19</w:t>
+            </w:r>
+          </w:p>
+        </w:tc>
+        <w:tc>
+          <w:tcPr>
+            <w:tcW w:w="1467" w:type="dxa"/>
+          </w:tcPr>
+          <w:p>
+            <w:pPr>
+              <w:rPr>
+                <w:sz w:val="20"/>
+                <w:szCs w:val="20"/>
+              </w:rPr>
+            </w:pPr>
+            <w:r>
+              <w:rPr>
+                <w:sz w:val="20"/>
+                <w:szCs w:val="20"/>
+              </w:rPr>
+              <w:t>0.0005</w:t>
+            </w:r>
+          </w:p>
+        </w:tc>
+        <w:tc>
+          <w:tcPr>
+            <w:tcW w:w="1196" w:type="dxa"/>
+          </w:tcPr>
+          <w:p>
+            <w:pPr>
+              <w:rPr>
+                <w:sz w:val="20"/>
+                <w:szCs w:val="20"/>
+              </w:rPr>
+            </w:pPr>
+            <w:r>
+              <w:rPr>
+                <w:sz w:val="20"/>
+                <w:szCs w:val="20"/>
+              </w:rPr>
+              <w:t>10000</w:t>
+            </w:r>
+          </w:p>
+        </w:tc>
+        <w:tc>
+          <w:tcPr>
+            <w:tcW w:w="1196" w:type="dxa"/>
+          </w:tcPr>
+          <w:p>
+            <w:pPr>
+              <w:rPr>
+                <w:sz w:val="20"/>
+                <w:szCs w:val="20"/>
+              </w:rPr>
+            </w:pPr>
+            <w:r>
+              <w:rPr>
+                <w:sz w:val="20"/>
+                <w:szCs w:val="20"/>
+              </w:rPr>
+              <w:t>1500</w:t>
+            </w:r>
+          </w:p>
+        </w:tc>
+        <w:tc>
+          <w:tcPr>
+            <w:tcW w:w="1220" w:type="dxa"/>
+          </w:tcPr>
+          <w:p>
+            <w:pPr>
+              <w:rPr>
+                <w:sz w:val="20"/>
+                <w:szCs w:val="20"/>
+              </w:rPr>
+            </w:pPr>
+            <w:r>
+              <w:rPr>
+                <w:sz w:val="20"/>
+                <w:szCs w:val="20"/>
+              </w:rPr>
+              <w:t>1</w:t>
+            </w:r>
+          </w:p>
+        </w:tc>
+        <w:tc>
+          <w:tcPr>
+            <w:tcW w:w="1197" w:type="dxa"/>
+          </w:tcPr>
+          <w:p>
+            <w:pPr>
+              <w:rPr>
+                <w:sz w:val="20"/>
+                <w:szCs w:val="20"/>
+              </w:rPr>
+            </w:pPr>
+            <w:r>
+              <w:rPr>
+                <w:sz w:val="20"/>
+                <w:szCs w:val="20"/>
+              </w:rPr>
+              <w:t>24</w:t>
+            </w:r>
+          </w:p>
+        </w:tc>
+        <w:tc>
+          <w:tcPr>
+            <w:tcW w:w="1081" w:type="dxa"/>
+          </w:tcPr>
+          <w:p>
+            <w:pPr>
+              <w:rPr>
+                <w:sz w:val="20"/>
+                <w:szCs w:val="20"/>
+              </w:rPr>
+            </w:pPr>
+            <w:r>
+              <w:rPr>
+                <w:sz w:val="20"/>
+                <w:szCs w:val="20"/>
+              </w:rPr>
+              <w:t>3</w:t>
+            </w:r>
+          </w:p>
+        </w:tc>
+        <w:tc>
+          <w:tcPr>
+            <w:tcW w:w="1467" w:type="dxa"/>
+          </w:tcPr>
+          <w:p>
+            <w:pPr>
+              <w:rPr>
+                <w:sz w:val="20"/>
+                <w:szCs w:val="20"/>
+              </w:rPr>
+            </w:pPr>
+            <w:r>
+              <w:rPr>
+                <w:sz w:val="20"/>
+                <w:szCs w:val="20"/>
+              </w:rPr>
+              <w:t xml:space="preserve">9 </w:t>
+            </w:r>
+            <w:r>
+              <w:rPr>
+                <w:sz w:val="20"/>
+                <w:szCs w:val="20"/>
+              </w:rPr>
+              <w:t>–</w:t>
+            </w:r>
+            <w:r>
+              <w:rPr>
+                <w:sz w:val="20"/>
+                <w:szCs w:val="20"/>
+              </w:rPr>
+              <w:t xml:space="preserve"> </w:t>
+            </w:r>
+            <w:r>
+              <w:rPr>
+                <w:sz w:val="20"/>
+                <w:szCs w:val="20"/>
+              </w:rPr>
+              <w:t>3</w:t>
+            </w:r>
+          </w:p>
+        </w:tc>
+      </w:tr>
+      <w:tr>
+        <w:trPr>
+          <w:trHeight w:val="417"/>
+        </w:trPr>
+        <w:tc>
+          <w:tcPr>
+            <w:tcW w:w="1467" w:type="dxa"/>
+          </w:tcPr>
+          <w:p>
+            <w:pPr>
+              <w:rPr>
+                <w:sz w:val="20"/>
+                <w:szCs w:val="20"/>
+              </w:rPr>
+            </w:pPr>
+            <w:r>
+              <w:rPr>
+                <w:sz w:val="20"/>
+                <w:szCs w:val="20"/>
+              </w:rPr>
+              <w:t>20</w:t>
+            </w:r>
+          </w:p>
+        </w:tc>
+        <w:tc>
+          <w:tcPr>
+            <w:tcW w:w="1467" w:type="dxa"/>
+          </w:tcPr>
+          <w:p>
+            <w:pPr>
+              <w:rPr>
+                <w:sz w:val="20"/>
+                <w:szCs w:val="20"/>
+              </w:rPr>
+            </w:pPr>
+            <w:r>
+              <w:rPr>
+                <w:sz w:val="20"/>
+                <w:szCs w:val="20"/>
+              </w:rPr>
+              <w:t>0.0005</w:t>
+            </w:r>
+          </w:p>
+        </w:tc>
+        <w:tc>
+          <w:tcPr>
+            <w:tcW w:w="1196" w:type="dxa"/>
+          </w:tcPr>
+          <w:p>
+            <w:pPr>
+              <w:rPr>
+                <w:sz w:val="20"/>
+                <w:szCs w:val="20"/>
+              </w:rPr>
+            </w:pPr>
+            <w:r>
+              <w:rPr>
+                <w:sz w:val="20"/>
+                <w:szCs w:val="20"/>
+              </w:rPr>
+              <w:t>10000</w:t>
+            </w:r>
+          </w:p>
+        </w:tc>
+        <w:tc>
+          <w:tcPr>
+            <w:tcW w:w="1196" w:type="dxa"/>
+          </w:tcPr>
+          <w:p>
+            <w:pPr>
+              <w:rPr>
+                <w:sz w:val="20"/>
+                <w:szCs w:val="20"/>
+              </w:rPr>
+            </w:pPr>
+            <w:r>
+              <w:rPr>
+                <w:sz w:val="20"/>
+                <w:szCs w:val="20"/>
+              </w:rPr>
+              <w:t>1500</w:t>
+            </w:r>
+          </w:p>
+        </w:tc>
+        <w:tc>
+          <w:tcPr>
+            <w:tcW w:w="1220" w:type="dxa"/>
+          </w:tcPr>
+          <w:p>
+            <w:pPr>
+              <w:rPr>
+                <w:sz w:val="20"/>
+                <w:szCs w:val="20"/>
+              </w:rPr>
+            </w:pPr>
+            <w:r>
+              <w:rPr>
+                <w:sz w:val="20"/>
+                <w:szCs w:val="20"/>
+              </w:rPr>
+              <w:t>0</w:t>
+            </w:r>
+          </w:p>
+        </w:tc>
+        <w:tc>
+          <w:tcPr>
+            <w:tcW w:w="1197" w:type="dxa"/>
+          </w:tcPr>
+          <w:p>
+            <w:pPr>
+              <w:rPr>
+                <w:sz w:val="20"/>
+                <w:szCs w:val="20"/>
+              </w:rPr>
+            </w:pPr>
+            <w:r>
+              <w:rPr>
+                <w:sz w:val="20"/>
+                <w:szCs w:val="20"/>
+              </w:rPr>
+              <w:t>24</w:t>
+            </w:r>
+          </w:p>
+        </w:tc>
+        <w:tc>
+          <w:tcPr>
+            <w:tcW w:w="1081" w:type="dxa"/>
+          </w:tcPr>
+          <w:p>
+            <w:pPr>
+              <w:rPr>
+                <w:sz w:val="20"/>
+                <w:szCs w:val="20"/>
+              </w:rPr>
+            </w:pPr>
+            <w:r>
+              <w:rPr>
+                <w:sz w:val="20"/>
+                <w:szCs w:val="20"/>
+              </w:rPr>
+              <w:t>3</w:t>
+            </w:r>
+          </w:p>
+        </w:tc>
+        <w:tc>
+          <w:tcPr>
+            <w:tcW w:w="1467" w:type="dxa"/>
+          </w:tcPr>
+          <w:p>
+            <w:pPr>
+              <w:rPr>
+                <w:sz w:val="20"/>
+                <w:szCs w:val="20"/>
+              </w:rPr>
+            </w:pPr>
+            <w:r>
+              <w:rPr>
+                <w:sz w:val="20"/>
+                <w:szCs w:val="20"/>
+              </w:rPr>
+              <w:t xml:space="preserve">9 </w:t>
+            </w:r>
+            <w:r>
+              <w:rPr>
+                <w:sz w:val="20"/>
+                <w:szCs w:val="20"/>
+              </w:rPr>
+              <w:t>–</w:t>
+            </w:r>
+            <w:r>
+              <w:rPr>
+                <w:sz w:val="20"/>
+                <w:szCs w:val="20"/>
+              </w:rPr>
+              <w:t xml:space="preserve"> </w:t>
+            </w:r>
+            <w:r>
+              <w:rPr>
+                <w:sz w:val="20"/>
+                <w:szCs w:val="20"/>
+              </w:rPr>
+              <w:t>4</w:t>
+            </w:r>
+            <w:r>
+              <w:rPr>
+                <w:sz w:val="20"/>
+                <w:szCs w:val="20"/>
+              </w:rPr>
+              <w:t>.5</w:t>
+            </w:r>
+          </w:p>
+        </w:tc>
+      </w:tr>
+      <w:tr>
+        <w:trPr>
+          <w:trHeight w:val="417"/>
+        </w:trPr>
+        <w:tc>
+          <w:tcPr>
+            <w:tcW w:w="1467" w:type="dxa"/>
+          </w:tcPr>
+          <w:p>
+            <w:pPr>
+              <w:rPr>
+                <w:sz w:val="20"/>
+                <w:szCs w:val="20"/>
+              </w:rPr>
+            </w:pPr>
+            <w:r>
+              <w:rPr>
+                <w:sz w:val="20"/>
+                <w:szCs w:val="20"/>
+              </w:rPr>
+              <w:t>21</w:t>
+            </w:r>
+          </w:p>
+        </w:tc>
+        <w:tc>
+          <w:tcPr>
+            <w:tcW w:w="1467" w:type="dxa"/>
+          </w:tcPr>
+          <w:p>
+            <w:pPr>
+              <w:rPr>
+                <w:sz w:val="20"/>
+                <w:szCs w:val="20"/>
+              </w:rPr>
+            </w:pPr>
+            <w:r>
+              <w:rPr>
+                <w:sz w:val="20"/>
+                <w:szCs w:val="20"/>
+              </w:rPr>
+              <w:t>0.0005</w:t>
+            </w:r>
+          </w:p>
+        </w:tc>
+        <w:tc>
+          <w:tcPr>
+            <w:tcW w:w="1196" w:type="dxa"/>
+          </w:tcPr>
+          <w:p>
+            <w:pPr>
+              <w:rPr>
+                <w:sz w:val="20"/>
+                <w:szCs w:val="20"/>
+              </w:rPr>
+            </w:pPr>
+            <w:r>
+              <w:rPr>
+                <w:sz w:val="20"/>
+                <w:szCs w:val="20"/>
+              </w:rPr>
+              <w:t>12000</w:t>
+            </w:r>
+          </w:p>
+        </w:tc>
+        <w:tc>
+          <w:tcPr>
+            <w:tcW w:w="1196" w:type="dxa"/>
+          </w:tcPr>
+          <w:p>
+            <w:pPr>
+              <w:rPr>
+                <w:sz w:val="20"/>
+                <w:szCs w:val="20"/>
+              </w:rPr>
+            </w:pPr>
+            <w:r>
+              <w:rPr>
+                <w:sz w:val="20"/>
+                <w:szCs w:val="20"/>
+              </w:rPr>
+              <w:t>1200</w:t>
+            </w:r>
+          </w:p>
+        </w:tc>
+        <w:tc>
+          <w:tcPr>
+            <w:tcW w:w="1220" w:type="dxa"/>
+          </w:tcPr>
+          <w:p>
+            <w:pPr>
+              <w:rPr>
+                <w:sz w:val="20"/>
+                <w:szCs w:val="20"/>
+              </w:rPr>
+            </w:pPr>
+            <w:r>
+              <w:rPr>
+                <w:sz w:val="20"/>
+                <w:szCs w:val="20"/>
+              </w:rPr>
+              <w:t>0</w:t>
+            </w:r>
+          </w:p>
+        </w:tc>
+        <w:tc>
+          <w:tcPr>
+            <w:tcW w:w="1197" w:type="dxa"/>
+          </w:tcPr>
+          <w:p>
+            <w:pPr>
+              <w:rPr>
+                <w:sz w:val="20"/>
+                <w:szCs w:val="20"/>
+              </w:rPr>
+            </w:pPr>
+            <w:r>
+              <w:rPr>
+                <w:sz w:val="20"/>
+                <w:szCs w:val="20"/>
+              </w:rPr>
+              <w:t>20</w:t>
+            </w:r>
+          </w:p>
+        </w:tc>
+        <w:tc>
+          <w:tcPr>
+            <w:tcW w:w="1081" w:type="dxa"/>
+          </w:tcPr>
+          <w:p>
+            <w:pPr>
+              <w:rPr>
+                <w:sz w:val="20"/>
+                <w:szCs w:val="20"/>
+              </w:rPr>
+            </w:pPr>
+            <w:r>
+              <w:rPr>
+                <w:sz w:val="20"/>
+                <w:szCs w:val="20"/>
+              </w:rPr>
+              <w:t>3</w:t>
+            </w:r>
+          </w:p>
+        </w:tc>
+        <w:tc>
+          <w:tcPr>
+            <w:tcW w:w="1467" w:type="dxa"/>
+          </w:tcPr>
+          <w:p>
+            <w:pPr>
+              <w:rPr>
+                <w:sz w:val="20"/>
+                <w:szCs w:val="20"/>
+              </w:rPr>
+            </w:pPr>
+            <w:r>
+              <w:rPr>
+                <w:sz w:val="20"/>
+                <w:szCs w:val="20"/>
+              </w:rPr>
+              <w:t xml:space="preserve">8.5 </w:t>
+            </w:r>
+            <w:r>
+              <w:rPr>
+                <w:sz w:val="20"/>
+                <w:szCs w:val="20"/>
+              </w:rPr>
+              <w:t>–</w:t>
+            </w:r>
+            <w:r>
+              <w:rPr>
+                <w:sz w:val="20"/>
+                <w:szCs w:val="20"/>
+              </w:rPr>
+              <w:t xml:space="preserve"> </w:t>
+            </w:r>
+            <w:r>
+              <w:rPr>
+                <w:sz w:val="20"/>
+                <w:szCs w:val="20"/>
+              </w:rPr>
+              <w:t>3</w:t>
+            </w:r>
+          </w:p>
+        </w:tc>
+      </w:tr>
+      <w:tr>
+        <w:trPr>
+          <w:trHeight w:val="417"/>
+        </w:trPr>
+        <w:tc>
+          <w:tcPr>
+            <w:tcW w:w="1467" w:type="dxa"/>
+          </w:tcPr>
+          <w:p>
+            <w:pPr>
+              <w:rPr>
+                <w:sz w:val="20"/>
+                <w:szCs w:val="20"/>
+              </w:rPr>
+            </w:pPr>
+          </w:p>
+        </w:tc>
+        <w:tc>
+          <w:tcPr>
+            <w:tcW w:w="1467" w:type="dxa"/>
+          </w:tcPr>
+          <w:p>
+            <w:pPr>
+              <w:rPr>
+                <w:sz w:val="20"/>
+                <w:szCs w:val="20"/>
+              </w:rPr>
+            </w:pPr>
+          </w:p>
+        </w:tc>
+        <w:tc>
+          <w:tcPr>
+            <w:tcW w:w="1196" w:type="dxa"/>
+          </w:tcPr>
+          <w:p>
+            <w:pPr>
+              <w:rPr>
+                <w:sz w:val="20"/>
+                <w:szCs w:val="20"/>
+              </w:rPr>
+            </w:pPr>
+          </w:p>
+        </w:tc>
+        <w:tc>
+          <w:tcPr>
+            <w:tcW w:w="1196" w:type="dxa"/>
+          </w:tcPr>
+          <w:p>
+            <w:pPr>
+              <w:rPr>
+                <w:sz w:val="20"/>
+                <w:szCs w:val="20"/>
+              </w:rPr>
+            </w:pPr>
+          </w:p>
+        </w:tc>
+        <w:tc>
+          <w:tcPr>
+            <w:tcW w:w="1220" w:type="dxa"/>
+          </w:tcPr>
+          <w:p>
+            <w:pPr>
+              <w:rPr>
+                <w:sz w:val="20"/>
+                <w:szCs w:val="20"/>
+              </w:rPr>
+            </w:pPr>
+          </w:p>
+        </w:tc>
+        <w:tc>
+          <w:tcPr>
+            <w:tcW w:w="1197" w:type="dxa"/>
+          </w:tcPr>
+          <w:p>
+            <w:pPr>
+              <w:rPr>
+                <w:sz w:val="20"/>
+                <w:szCs w:val="20"/>
+              </w:rPr>
+            </w:pPr>
+          </w:p>
+        </w:tc>
+        <w:tc>
+          <w:tcPr>
+            <w:tcW w:w="1081" w:type="dxa"/>
+          </w:tcPr>
+          <w:p>
+            <w:pPr>
+              <w:rPr>
+                <w:sz w:val="20"/>
+                <w:szCs w:val="20"/>
+              </w:rPr>
+            </w:pPr>
+          </w:p>
+        </w:tc>
+        <w:tc>
+          <w:tcPr>
+            <w:tcW w:w="1467" w:type="dxa"/>
+          </w:tcPr>
+          <w:p>
+            <w:pPr>
+              <w:rPr>
+                <w:sz w:val="20"/>
+                <w:szCs w:val="20"/>
+              </w:rPr>
+            </w:pPr>
+          </w:p>
+        </w:tc>
+      </w:tr>
+      <w:tr>
+        <w:trPr>
+          <w:trHeight w:val="417"/>
+        </w:trPr>
+        <w:tc>
+          <w:tcPr>
+            <w:tcW w:w="1467" w:type="dxa"/>
+          </w:tcPr>
+          <w:p>
+            <w:pPr>
+              <w:rPr>
+                <w:sz w:val="20"/>
+                <w:szCs w:val="20"/>
+              </w:rPr>
+            </w:pPr>
+          </w:p>
+        </w:tc>
+        <w:tc>
+          <w:tcPr>
+            <w:tcW w:w="1467" w:type="dxa"/>
+          </w:tcPr>
+          <w:p>
+            <w:pPr>
+              <w:rPr>
+                <w:sz w:val="20"/>
+                <w:szCs w:val="20"/>
+              </w:rPr>
+            </w:pPr>
+          </w:p>
+        </w:tc>
+        <w:tc>
+          <w:tcPr>
+            <w:tcW w:w="1196" w:type="dxa"/>
+          </w:tcPr>
+          <w:p>
+            <w:pPr>
+              <w:rPr>
+                <w:sz w:val="20"/>
+                <w:szCs w:val="20"/>
+              </w:rPr>
+            </w:pPr>
+          </w:p>
+        </w:tc>
+        <w:tc>
+          <w:tcPr>
+            <w:tcW w:w="1196" w:type="dxa"/>
+          </w:tcPr>
+          <w:p>
+            <w:pPr>
+              <w:rPr>
+                <w:sz w:val="20"/>
+                <w:szCs w:val="20"/>
+              </w:rPr>
+            </w:pPr>
+          </w:p>
+        </w:tc>
+        <w:tc>
+          <w:tcPr>
+            <w:tcW w:w="1220" w:type="dxa"/>
+          </w:tcPr>
+          <w:p>
+            <w:pPr>
+              <w:rPr>
+                <w:sz w:val="20"/>
+                <w:szCs w:val="20"/>
+              </w:rPr>
+            </w:pPr>
+          </w:p>
+        </w:tc>
+        <w:tc>
+          <w:tcPr>
+            <w:tcW w:w="1197" w:type="dxa"/>
+          </w:tcPr>
+          <w:p>
+            <w:pPr>
+              <w:rPr>
+                <w:sz w:val="20"/>
+                <w:szCs w:val="20"/>
+              </w:rPr>
+            </w:pPr>
+          </w:p>
+        </w:tc>
+        <w:tc>
+          <w:tcPr>
+            <w:tcW w:w="1081" w:type="dxa"/>
+          </w:tcPr>
+          <w:p>
+            <w:pPr>
+              <w:rPr>
+                <w:sz w:val="20"/>
+                <w:szCs w:val="20"/>
+              </w:rPr>
+            </w:pPr>
+          </w:p>
+        </w:tc>
+        <w:tc>
+          <w:tcPr>
+            <w:tcW w:w="1467" w:type="dxa"/>
+          </w:tcPr>
+          <w:p>
+            <w:pPr>
+              <w:rPr>
+                <w:sz w:val="20"/>
+                <w:szCs w:val="20"/>
+              </w:rPr>
+            </w:pPr>
+          </w:p>
+        </w:tc>
+      </w:tr>
+    </w:tbl>
+    <w:p>
+      <w:pPr>
+        <w:rPr>
+          <w:sz w:val="20"/>
+          <w:szCs w:val="20"/>
+        </w:rPr>
+      </w:pPr>
+    </w:p>
+    <w:p>
+      <w:pPr>
+        <w:rPr>
+          <w:sz w:val="20"/>
+          <w:szCs w:val="20"/>
+        </w:rPr>
+      </w:pPr>
+      <w:r>
+        <w:rPr>
+          <w:sz w:val="20"/>
+          <w:szCs w:val="20"/>
+        </w:rPr>
+        <w:lastRenderedPageBreak/>
+        <w:t>10fps -&gt;10fps (</w:t>
+      </w:r>
+      <w:r>
+        <w:rPr>
+          <w:sz w:val="20"/>
+          <w:szCs w:val="20"/>
+        </w:rPr>
+        <w:t>T180_s</w:t>
+      </w:r>
+      <w:r>
+        <w:rPr>
+          <w:sz w:val="20"/>
+          <w:szCs w:val="20"/>
+        </w:rPr>
+        <w:t>av</w:t>
+      </w:r>
+      <w:r>
+        <w:rPr>
+          <w:sz w:val="20"/>
+          <w:szCs w:val="20"/>
+        </w:rPr>
+        <w:t>10</w:t>
+      </w:r>
+      <w:r>
+        <w:rPr>
+          <w:sz w:val="20"/>
+          <w:szCs w:val="20"/>
+        </w:rPr>
+        <w:t>)</w:t>
+      </w:r>
+    </w:p>
+    <w:tbl>
+      <w:tblPr>
+        <w:tblStyle w:val="TableGrid"/>
+        <w:tblW w:w="10291" w:type="dxa"/>
+        <w:tblInd w:w="-431" w:type="dxa"/>
+        <w:tblLook w:val="04A0" w:firstRow="1" w:lastRow="0" w:firstColumn="1" w:lastColumn="0" w:noHBand="0" w:noVBand="1"/>
+      </w:tblPr>
+      <w:tblGrid>
+        <w:gridCol w:w="1467"/>
+        <w:gridCol w:w="1467"/>
+        <w:gridCol w:w="1196"/>
+        <w:gridCol w:w="1196"/>
+        <w:gridCol w:w="1220"/>
+        <w:gridCol w:w="1197"/>
+        <w:gridCol w:w="1081"/>
+        <w:gridCol w:w="1467"/>
+      </w:tblGrid>
+      <w:tr>
+        <w:trPr>
+          <w:trHeight w:val="405"/>
+        </w:trPr>
+        <w:tc>
+          <w:tcPr>
+            <w:tcW w:w="1467" w:type="dxa"/>
+          </w:tcPr>
+          <w:p>
+            <w:pPr>
+              <w:rPr>
+                <w:sz w:val="20"/>
+                <w:szCs w:val="20"/>
+              </w:rPr>
+            </w:pPr>
+            <w:r>
+              <w:rPr>
+                <w:sz w:val="20"/>
+                <w:szCs w:val="20"/>
+              </w:rPr>
+              <w:t>Model Name</w:t>
+            </w:r>
+          </w:p>
+        </w:tc>
+        <w:tc>
+          <w:tcPr>
+            <w:tcW w:w="1467" w:type="dxa"/>
+          </w:tcPr>
+          <w:p>
+            <w:pPr>
+              <w:rPr>
+                <w:sz w:val="20"/>
+                <w:szCs w:val="20"/>
+              </w:rPr>
+            </w:pPr>
+            <w:r>
+              <w:rPr>
+                <w:sz w:val="20"/>
+                <w:szCs w:val="20"/>
+              </w:rPr>
+              <w:t>Learning rate</w:t>
+            </w:r>
+          </w:p>
+        </w:tc>
+        <w:tc>
+          <w:tcPr>
+            <w:tcW w:w="1196" w:type="dxa"/>
+          </w:tcPr>
+          <w:p>
+            <w:pPr>
+              <w:rPr>
+                <w:sz w:val="20"/>
+                <w:szCs w:val="20"/>
+              </w:rPr>
+            </w:pPr>
+            <w:r>
+              <w:rPr>
+                <w:sz w:val="20"/>
+                <w:szCs w:val="20"/>
+              </w:rPr>
+              <w:t>Epochs</w:t>
+            </w:r>
+          </w:p>
+        </w:tc>
+        <w:tc>
+          <w:tcPr>
+            <w:tcW w:w="1196" w:type="dxa"/>
+          </w:tcPr>
+          <w:p>
+            <w:pPr>
+              <w:rPr>
+                <w:sz w:val="20"/>
+                <w:szCs w:val="20"/>
+              </w:rPr>
+            </w:pPr>
+            <w:r>
+              <w:rPr>
+                <w:sz w:val="20"/>
+                <w:szCs w:val="20"/>
+              </w:rPr>
+              <w:t>Batch</w:t>
+            </w:r>
+          </w:p>
+        </w:tc>
+        <w:tc>
+          <w:tcPr>
+            <w:tcW w:w="1220" w:type="dxa"/>
+          </w:tcPr>
+          <w:p>
+            <w:pPr>
+              <w:rPr>
+                <w:sz w:val="20"/>
+                <w:szCs w:val="20"/>
+              </w:rPr>
+            </w:pPr>
+            <w:r>
+              <w:rPr>
+                <w:sz w:val="20"/>
+                <w:szCs w:val="20"/>
+              </w:rPr>
+              <w:t>Frames_DIF</w:t>
+            </w:r>
+          </w:p>
+        </w:tc>
+        <w:tc>
+          <w:tcPr>
+            <w:tcW w:w="1197" w:type="dxa"/>
+          </w:tcPr>
+          <w:p>
+            <w:pPr>
+              <w:rPr>
+                <w:sz w:val="20"/>
+                <w:szCs w:val="20"/>
+              </w:rPr>
+            </w:pPr>
+            <w:r>
+              <w:rPr>
+                <w:sz w:val="20"/>
+                <w:szCs w:val="20"/>
+              </w:rPr>
+              <w:t>Neurons</w:t>
+            </w:r>
+          </w:p>
+        </w:tc>
+        <w:tc>
+          <w:tcPr>
+            <w:tcW w:w="1081" w:type="dxa"/>
+          </w:tcPr>
+          <w:p>
+            <w:pPr>
+              <w:rPr>
+                <w:sz w:val="20"/>
+                <w:szCs w:val="20"/>
+              </w:rPr>
+            </w:pPr>
+            <w:r>
+              <w:rPr>
+                <w:sz w:val="20"/>
+                <w:szCs w:val="20"/>
+              </w:rPr>
+              <w:t>Layers</w:t>
+            </w:r>
+          </w:p>
+        </w:tc>
+        <w:tc>
+          <w:tcPr>
+            <w:tcW w:w="1467" w:type="dxa"/>
+          </w:tcPr>
+          <w:p>
+            <w:pPr>
+              <w:rPr>
+                <w:sz w:val="20"/>
+                <w:szCs w:val="20"/>
+              </w:rPr>
+            </w:pPr>
+            <w:r>
+              <w:rPr>
+                <w:sz w:val="20"/>
+                <w:szCs w:val="20"/>
+              </w:rPr>
+              <w:t>Rating (/10)</w:t>
+            </w:r>
+          </w:p>
+        </w:tc>
+      </w:tr>
+      <w:tr>
+        <w:trPr>
+          <w:trHeight w:val="417"/>
+        </w:trPr>
+        <w:tc>
+          <w:tcPr>
+            <w:tcW w:w="1467" w:type="dxa"/>
+          </w:tcPr>
+          <w:p>
+            <w:pPr>
+              <w:rPr>
+                <w:sz w:val="20"/>
+                <w:szCs w:val="20"/>
+              </w:rPr>
+            </w:pPr>
+            <w:r>
+              <w:rPr>
+                <w:sz w:val="20"/>
+                <w:szCs w:val="20"/>
+              </w:rPr>
+              <w:t>22</w:t>
+            </w:r>
+          </w:p>
+        </w:tc>
+        <w:tc>
+          <w:tcPr>
+            <w:tcW w:w="1467" w:type="dxa"/>
+          </w:tcPr>
+          <w:p>
+            <w:pPr>
+              <w:rPr>
+                <w:sz w:val="20"/>
+                <w:szCs w:val="20"/>
+              </w:rPr>
+            </w:pPr>
+            <w:r>
+              <w:rPr>
+                <w:sz w:val="20"/>
+                <w:szCs w:val="20"/>
+              </w:rPr>
+              <w:t>0.0005</w:t>
+            </w:r>
+          </w:p>
+        </w:tc>
+        <w:tc>
+          <w:tcPr>
+            <w:tcW w:w="1196" w:type="dxa"/>
+          </w:tcPr>
+          <w:p>
+            <w:pPr>
+              <w:rPr>
+                <w:sz w:val="20"/>
+                <w:szCs w:val="20"/>
+              </w:rPr>
+            </w:pPr>
+            <w:r>
+              <w:rPr>
+                <w:sz w:val="20"/>
+                <w:szCs w:val="20"/>
+              </w:rPr>
+              <w:t>12000</w:t>
+            </w:r>
+          </w:p>
+        </w:tc>
+        <w:tc>
+          <w:tcPr>
+            <w:tcW w:w="1196" w:type="dxa"/>
+          </w:tcPr>
+          <w:p>
+            <w:pPr>
+              <w:rPr>
+                <w:sz w:val="20"/>
+                <w:szCs w:val="20"/>
+              </w:rPr>
+            </w:pPr>
+            <w:r>
+              <w:rPr>
+                <w:sz w:val="20"/>
+                <w:szCs w:val="20"/>
+              </w:rPr>
+              <w:t>1200</w:t>
+            </w:r>
+          </w:p>
+        </w:tc>
+        <w:tc>
+          <w:tcPr>
+            <w:tcW w:w="1220" w:type="dxa"/>
+          </w:tcPr>
+          <w:p>
+            <w:pPr>
+              <w:rPr>
+                <w:sz w:val="20"/>
+                <w:szCs w:val="20"/>
+              </w:rPr>
+            </w:pPr>
+            <w:r>
+              <w:rPr>
+                <w:sz w:val="20"/>
+                <w:szCs w:val="20"/>
+              </w:rPr>
+              <w:t>0</w:t>
+            </w:r>
+          </w:p>
+        </w:tc>
+        <w:tc>
+          <w:tcPr>
+            <w:tcW w:w="1197" w:type="dxa"/>
+          </w:tcPr>
+          <w:p>
+            <w:pPr>
+              <w:rPr>
+                <w:sz w:val="20"/>
+                <w:szCs w:val="20"/>
+              </w:rPr>
+            </w:pPr>
+            <w:r>
+              <w:rPr>
+                <w:sz w:val="20"/>
+                <w:szCs w:val="20"/>
+              </w:rPr>
+              <w:t>24</w:t>
+            </w:r>
+          </w:p>
+        </w:tc>
+        <w:tc>
+          <w:tcPr>
+            <w:tcW w:w="1081" w:type="dxa"/>
+          </w:tcPr>
+          <w:p>
+            <w:pPr>
+              <w:rPr>
+                <w:sz w:val="20"/>
+                <w:szCs w:val="20"/>
+              </w:rPr>
+            </w:pPr>
+            <w:r>
+              <w:rPr>
+                <w:sz w:val="20"/>
+                <w:szCs w:val="20"/>
+              </w:rPr>
+              <w:t>3</w:t>
+            </w:r>
+          </w:p>
+        </w:tc>
+        <w:tc>
+          <w:tcPr>
+            <w:tcW w:w="1467" w:type="dxa"/>
+          </w:tcPr>
+          <w:p>
+            <w:pPr>
+              <w:rPr>
+                <w:sz w:val="20"/>
+                <w:szCs w:val="20"/>
+              </w:rPr>
+            </w:pPr>
+          </w:p>
+        </w:tc>
+      </w:tr>
+      <w:tr>
+        <w:trPr>
+          <w:trHeight w:val="417"/>
+        </w:trPr>
+        <w:tc>
+          <w:tcPr>
+            <w:tcW w:w="1467" w:type="dxa"/>
+          </w:tcPr>
+          <w:p>
+            <w:pPr>
+              <w:rPr>
+                <w:sz w:val="20"/>
+                <w:szCs w:val="20"/>
+              </w:rPr>
+            </w:pPr>
+          </w:p>
+        </w:tc>
+        <w:tc>
+          <w:tcPr>
+            <w:tcW w:w="1467" w:type="dxa"/>
+          </w:tcPr>
+          <w:p>
+            <w:pPr>
+              <w:rPr>
+                <w:sz w:val="20"/>
+                <w:szCs w:val="20"/>
+              </w:rPr>
+            </w:pPr>
+          </w:p>
+        </w:tc>
+        <w:tc>
+          <w:tcPr>
+            <w:tcW w:w="1196" w:type="dxa"/>
+          </w:tcPr>
+          <w:p>
+            <w:pPr>
+              <w:rPr>
+                <w:sz w:val="20"/>
+                <w:szCs w:val="20"/>
+              </w:rPr>
+            </w:pPr>
+          </w:p>
+        </w:tc>
+        <w:tc>
+          <w:tcPr>
+            <w:tcW w:w="1196" w:type="dxa"/>
+          </w:tcPr>
+          <w:p>
+            <w:pPr>
+              <w:rPr>
+                <w:sz w:val="20"/>
+                <w:szCs w:val="20"/>
+              </w:rPr>
+            </w:pPr>
+          </w:p>
+        </w:tc>
+        <w:tc>
+          <w:tcPr>
+            <w:tcW w:w="1220" w:type="dxa"/>
+          </w:tcPr>
+          <w:p>
+            <w:pPr>
+              <w:rPr>
+                <w:sz w:val="20"/>
+                <w:szCs w:val="20"/>
+              </w:rPr>
+            </w:pPr>
+          </w:p>
+        </w:tc>
+        <w:tc>
+          <w:tcPr>
+            <w:tcW w:w="1197" w:type="dxa"/>
+          </w:tcPr>
+          <w:p>
+            <w:pPr>
+              <w:rPr>
+                <w:sz w:val="20"/>
+                <w:szCs w:val="20"/>
+              </w:rPr>
+            </w:pPr>
+          </w:p>
+        </w:tc>
+        <w:tc>
+          <w:tcPr>
+            <w:tcW w:w="1081" w:type="dxa"/>
+          </w:tcPr>
+          <w:p>
+            <w:pPr>
+              <w:rPr>
+                <w:sz w:val="20"/>
+                <w:szCs w:val="20"/>
+              </w:rPr>
+            </w:pPr>
+          </w:p>
+        </w:tc>
+        <w:tc>
+          <w:tcPr>
+            <w:tcW w:w="1467" w:type="dxa"/>
+          </w:tcPr>
+          <w:p>
+            <w:pPr>
+              <w:rPr>
+                <w:sz w:val="20"/>
+                <w:szCs w:val="20"/>
+              </w:rPr>
+            </w:pPr>
+          </w:p>
+        </w:tc>
+      </w:tr>
+    </w:tbl>
+    <w:p>
+      <w:pPr>
+        <w:rPr>
+          <w:sz w:val="20"/>
+          <w:szCs w:val="20"/>
+        </w:rPr>
+      </w:pPr>
+    </w:p>
+    <w:p>
+      <w:pPr>
+        <w:rPr>
+          <w:sz w:val="20"/>
+          <w:szCs w:val="20"/>
+        </w:rPr>
+      </w:pPr>
+      <w:r>
+        <w:rPr>
+          <w:sz w:val="20"/>
+          <w:szCs w:val="20"/>
+        </w:rPr>
+        <w:t>10fps -&gt;10fps (</w:t>
+      </w:r>
+      <w:r>
+        <w:rPr>
+          <w:sz w:val="20"/>
+          <w:szCs w:val="20"/>
+        </w:rPr>
+        <w:t>T180_s</w:t>
+      </w:r>
+      <w:r>
+        <w:rPr>
+          <w:sz w:val="20"/>
+          <w:szCs w:val="20"/>
+        </w:rPr>
+        <w:t>av</w:t>
+      </w:r>
+      <w:r>
+        <w:rPr>
+          <w:sz w:val="20"/>
+          <w:szCs w:val="20"/>
+        </w:rPr>
+        <w:t>10</w:t>
+      </w:r>
+      <w:r>
+        <w:rPr>
+          <w:sz w:val="20"/>
+          <w:szCs w:val="20"/>
+        </w:rPr>
+        <w:t>_more</w:t>
+      </w:r>
+      <w:r>
+        <w:rPr>
+          <w:sz w:val="20"/>
+          <w:szCs w:val="20"/>
+        </w:rPr>
+        <w:t>)</w:t>
+      </w:r>
+    </w:p>
+    <w:tbl>
+      <w:tblPr>
+        <w:tblStyle w:val="TableGrid"/>
+        <w:tblW w:w="10291" w:type="dxa"/>
+        <w:tblInd w:w="-431" w:type="dxa"/>
+        <w:tblLook w:val="04A0" w:firstRow="1" w:lastRow="0" w:firstColumn="1" w:lastColumn="0" w:noHBand="0" w:noVBand="1"/>
+      </w:tblPr>
+      <w:tblGrid>
+        <w:gridCol w:w="1467"/>
+        <w:gridCol w:w="1467"/>
+        <w:gridCol w:w="1196"/>
+        <w:gridCol w:w="1196"/>
+        <w:gridCol w:w="1220"/>
+        <w:gridCol w:w="1197"/>
+        <w:gridCol w:w="1081"/>
+        <w:gridCol w:w="1467"/>
+      </w:tblGrid>
+      <w:tr>
+        <w:trPr>
+          <w:trHeight w:val="405"/>
+        </w:trPr>
+        <w:tc>
+          <w:tcPr>
+            <w:tcW w:w="1467" w:type="dxa"/>
+          </w:tcPr>
+          <w:p>
+            <w:pPr>
+              <w:rPr>
+                <w:sz w:val="20"/>
+                <w:szCs w:val="20"/>
+              </w:rPr>
+            </w:pPr>
+            <w:r>
+              <w:rPr>
+                <w:sz w:val="20"/>
+                <w:szCs w:val="20"/>
+              </w:rPr>
+              <w:t>Model Name</w:t>
+            </w:r>
+          </w:p>
+        </w:tc>
+        <w:tc>
+          <w:tcPr>
+            <w:tcW w:w="1467" w:type="dxa"/>
+          </w:tcPr>
+          <w:p>
+            <w:pPr>
+              <w:rPr>
+                <w:sz w:val="20"/>
+                <w:szCs w:val="20"/>
+              </w:rPr>
+            </w:pPr>
+            <w:r>
+              <w:rPr>
+                <w:sz w:val="20"/>
+                <w:szCs w:val="20"/>
+              </w:rPr>
+              <w:t>Learning rate</w:t>
+            </w:r>
+          </w:p>
+        </w:tc>
+        <w:tc>
+          <w:tcPr>
+            <w:tcW w:w="1196" w:type="dxa"/>
+          </w:tcPr>
+          <w:p>
+            <w:pPr>
+              <w:rPr>
+                <w:sz w:val="20"/>
+                <w:szCs w:val="20"/>
+              </w:rPr>
+            </w:pPr>
+            <w:r>
+              <w:rPr>
+                <w:sz w:val="20"/>
+                <w:szCs w:val="20"/>
+              </w:rPr>
+              <w:t>Epochs</w:t>
+            </w:r>
+          </w:p>
+        </w:tc>
+        <w:tc>
+          <w:tcPr>
+            <w:tcW w:w="1196" w:type="dxa"/>
+          </w:tcPr>
+          <w:p>
+            <w:pPr>
+              <w:rPr>
+                <w:sz w:val="20"/>
+                <w:szCs w:val="20"/>
+              </w:rPr>
+            </w:pPr>
+            <w:r>
+              <w:rPr>
+                <w:sz w:val="20"/>
+                <w:szCs w:val="20"/>
+              </w:rPr>
+              <w:t>Batch</w:t>
+            </w:r>
+          </w:p>
+        </w:tc>
+        <w:tc>
+          <w:tcPr>
+            <w:tcW w:w="1220" w:type="dxa"/>
+          </w:tcPr>
+          <w:p>
+            <w:pPr>
+              <w:rPr>
+                <w:sz w:val="20"/>
+                <w:szCs w:val="20"/>
+              </w:rPr>
+            </w:pPr>
+            <w:r>
+              <w:rPr>
+                <w:sz w:val="20"/>
+                <w:szCs w:val="20"/>
+              </w:rPr>
+              <w:t>Frames_DIF</w:t>
+            </w:r>
+          </w:p>
+        </w:tc>
+        <w:tc>
+          <w:tcPr>
+            <w:tcW w:w="1197" w:type="dxa"/>
+          </w:tcPr>
+          <w:p>
+            <w:pPr>
+              <w:rPr>
+                <w:sz w:val="20"/>
+                <w:szCs w:val="20"/>
+              </w:rPr>
+            </w:pPr>
+            <w:r>
+              <w:rPr>
+                <w:sz w:val="20"/>
+                <w:szCs w:val="20"/>
+              </w:rPr>
+              <w:t>Neurons</w:t>
+            </w:r>
+          </w:p>
+        </w:tc>
+        <w:tc>
+          <w:tcPr>
+            <w:tcW w:w="1081" w:type="dxa"/>
+          </w:tcPr>
+          <w:p>
+            <w:pPr>
+              <w:rPr>
+                <w:sz w:val="20"/>
+                <w:szCs w:val="20"/>
+              </w:rPr>
+            </w:pPr>
+            <w:r>
+              <w:rPr>
+                <w:sz w:val="20"/>
+                <w:szCs w:val="20"/>
+              </w:rPr>
+              <w:t>Layers</w:t>
+            </w:r>
+          </w:p>
+        </w:tc>
+        <w:tc>
+          <w:tcPr>
+            <w:tcW w:w="1467" w:type="dxa"/>
+          </w:tcPr>
+          <w:p>
+            <w:pPr>
+              <w:rPr>
+                <w:sz w:val="20"/>
+                <w:szCs w:val="20"/>
+              </w:rPr>
+            </w:pPr>
+            <w:r>
+              <w:rPr>
+                <w:sz w:val="20"/>
+                <w:szCs w:val="20"/>
+              </w:rPr>
+              <w:t>Rating (/10)</w:t>
+            </w:r>
+          </w:p>
+        </w:tc>
+      </w:tr>
+      <w:tr>
+        <w:trPr>
+          <w:trHeight w:val="417"/>
+        </w:trPr>
+        <w:tc>
+          <w:tcPr>
+            <w:tcW w:w="1467" w:type="dxa"/>
+          </w:tcPr>
+          <w:p>
+            <w:pPr>
+              <w:rPr>
+                <w:sz w:val="20"/>
+                <w:szCs w:val="20"/>
+              </w:rPr>
+            </w:pPr>
+            <w:r>
+              <w:rPr>
+                <w:sz w:val="20"/>
+                <w:szCs w:val="20"/>
+              </w:rPr>
+              <w:t>2</w:t>
+            </w:r>
+            <w:r>
+              <w:rPr>
+                <w:sz w:val="20"/>
+                <w:szCs w:val="20"/>
+              </w:rPr>
+              <w:t>3</w:t>
+            </w:r>
+          </w:p>
+        </w:tc>
+        <w:tc>
+          <w:tcPr>
+            <w:tcW w:w="1467" w:type="dxa"/>
+          </w:tcPr>
+          <w:p>
+            <w:pPr>
+              <w:rPr>
+                <w:sz w:val="20"/>
+                <w:szCs w:val="20"/>
+              </w:rPr>
+            </w:pPr>
+            <w:r>
+              <w:rPr>
+                <w:sz w:val="20"/>
+                <w:szCs w:val="20"/>
+              </w:rPr>
+              <w:t>0.0005</w:t>
+            </w:r>
+          </w:p>
+        </w:tc>
+        <w:tc>
+          <w:tcPr>
+            <w:tcW w:w="1196" w:type="dxa"/>
+          </w:tcPr>
+          <w:p>
+            <w:pPr>
+              <w:rPr>
+                <w:sz w:val="20"/>
+                <w:szCs w:val="20"/>
+              </w:rPr>
+            </w:pPr>
+            <w:r>
+              <w:rPr>
+                <w:sz w:val="20"/>
+                <w:szCs w:val="20"/>
+              </w:rPr>
+              <w:t>12000</w:t>
+            </w:r>
+          </w:p>
+        </w:tc>
+        <w:tc>
+          <w:tcPr>
+            <w:tcW w:w="1196" w:type="dxa"/>
+          </w:tcPr>
+          <w:p>
+            <w:pPr>
+              <w:rPr>
+                <w:sz w:val="20"/>
+                <w:szCs w:val="20"/>
+              </w:rPr>
+            </w:pPr>
+            <w:r>
+              <w:rPr>
+                <w:sz w:val="20"/>
+                <w:szCs w:val="20"/>
+              </w:rPr>
+              <w:t>1200</w:t>
+            </w:r>
+          </w:p>
+        </w:tc>
+        <w:tc>
+          <w:tcPr>
+            <w:tcW w:w="1220" w:type="dxa"/>
+          </w:tcPr>
+          <w:p>
+            <w:pPr>
+              <w:rPr>
+                <w:sz w:val="20"/>
+                <w:szCs w:val="20"/>
+              </w:rPr>
+            </w:pPr>
+            <w:r>
+              <w:rPr>
+                <w:sz w:val="20"/>
+                <w:szCs w:val="20"/>
+              </w:rPr>
+              <w:t>0</w:t>
+            </w:r>
+          </w:p>
+        </w:tc>
+        <w:tc>
+          <w:tcPr>
+            <w:tcW w:w="1197" w:type="dxa"/>
+          </w:tcPr>
+          <w:p>
+            <w:pPr>
+              <w:rPr>
+                <w:sz w:val="20"/>
+                <w:szCs w:val="20"/>
+              </w:rPr>
+            </w:pPr>
+            <w:r>
+              <w:rPr>
+                <w:sz w:val="20"/>
+                <w:szCs w:val="20"/>
+              </w:rPr>
+              <w:t>24</w:t>
+            </w:r>
+          </w:p>
+        </w:tc>
+        <w:tc>
+          <w:tcPr>
+            <w:tcW w:w="1081" w:type="dxa"/>
+          </w:tcPr>
+          <w:p>
+            <w:pPr>
+              <w:rPr>
+                <w:sz w:val="20"/>
+                <w:szCs w:val="20"/>
+              </w:rPr>
+            </w:pPr>
+            <w:r>
+              <w:rPr>
+                <w:sz w:val="20"/>
+                <w:szCs w:val="20"/>
+              </w:rPr>
+              <w:t>3</w:t>
+            </w:r>
           </w:p>
         </w:tc>
         <w:tc>

</xml_diff>

<commit_message>
Added support for multiple training clips for model training. Bug fixes. Added default value assignment for training.
</commit_message>
<xml_diff>
--- a/Model Judging.docx
+++ b/Model Judging.docx
@@ -4549,10 +4549,85 @@
         <w:t>)</w:t>
       </w:r>
     </w:p>
+    <w:p>
+      <w:pPr>
+        <w:rPr>
+          <w:sz w:val="20"/>
+          <w:szCs w:val="20"/>
+        </w:rPr>
+      </w:pPr>
+      <w:r>
+        <w:rPr>
+          <w:sz w:val="20"/>
+          <w:szCs w:val="20"/>
+        </w:rPr>
+        <w:t>T180_sav10:</w:t>
+      </w:r>
+    </w:p>
+    <w:p>
+      <w:pPr>
+        <w:pStyle w:val="ListParagraph"/>
+        <w:numPr>
+          <w:ilvl w:val="0"/>
+          <w:numId w:val="1"/>
+        </w:numPr>
+        <w:rPr>
+          <w:sz w:val="20"/>
+          <w:szCs w:val="20"/>
+        </w:rPr>
+      </w:pPr>
+      <w:r>
+        <w:rPr>
+          <w:sz w:val="20"/>
+          <w:szCs w:val="20"/>
+        </w:rPr>
+        <w:t>50 distance</w:t>
+      </w:r>
+    </w:p>
+    <w:p>
+      <w:pPr>
+        <w:pStyle w:val="ListParagraph"/>
+        <w:numPr>
+          <w:ilvl w:val="0"/>
+          <w:numId w:val="1"/>
+        </w:numPr>
+        <w:rPr>
+          <w:sz w:val="20"/>
+          <w:szCs w:val="20"/>
+        </w:rPr>
+      </w:pPr>
+      <w:r>
+        <w:rPr>
+          <w:sz w:val="20"/>
+          <w:szCs w:val="20"/>
+        </w:rPr>
+        <w:t>3 coefficient</w:t>
+      </w:r>
+    </w:p>
+    <w:p>
+      <w:pPr>
+        <w:pStyle w:val="ListParagraph"/>
+        <w:numPr>
+          <w:ilvl w:val="0"/>
+          <w:numId w:val="1"/>
+        </w:numPr>
+        <w:rPr>
+          <w:sz w:val="20"/>
+          <w:szCs w:val="20"/>
+        </w:rPr>
+      </w:pPr>
+      <w:r>
+        <w:rPr>
+          <w:sz w:val="20"/>
+          <w:szCs w:val="20"/>
+        </w:rPr>
+        <w:t>3-4 times? Repeat</w:t>
+      </w:r>
+    </w:p>
     <w:tbl>
       <w:tblPr>
         <w:tblStyle w:val="TableGrid"/>
-        <w:tblW w:w="10291" w:type="dxa"/>
+        <w:tblW w:w="11758" w:type="dxa"/>
         <w:tblInd w:w="-431" w:type="dxa"/>
         <w:tblLook w:val="04A0" w:firstRow="1" w:lastRow="0" w:firstColumn="1" w:lastColumn="0" w:noHBand="0" w:noVBand="1"/>
       </w:tblPr>
@@ -4565,6 +4640,7 @@
         <w:gridCol w:w="1197"/>
         <w:gridCol w:w="1081"/>
         <w:gridCol w:w="1467"/>
+        <w:gridCol w:w="1467"/>
       </w:tblGrid>
       <w:tr>
         <w:trPr>
@@ -4730,6 +4806,26 @@
             </w:r>
           </w:p>
         </w:tc>
+        <w:tc>
+          <w:tcPr>
+            <w:tcW w:w="1467" w:type="dxa"/>
+          </w:tcPr>
+          <w:p>
+            <w:pPr>
+              <w:rPr>
+                <w:sz w:val="20"/>
+                <w:szCs w:val="20"/>
+              </w:rPr>
+            </w:pPr>
+            <w:r>
+              <w:rPr>
+                <w:sz w:val="20"/>
+                <w:szCs w:val="20"/>
+              </w:rPr>
+              <w:t>Function</w:t>
+            </w:r>
+          </w:p>
+        </w:tc>
       </w:tr>
       <w:tr>
         <w:trPr>
@@ -4888,6 +4984,26 @@
             </w:pPr>
           </w:p>
         </w:tc>
+        <w:tc>
+          <w:tcPr>
+            <w:tcW w:w="1467" w:type="dxa"/>
+          </w:tcPr>
+          <w:p>
+            <w:pPr>
+              <w:rPr>
+                <w:sz w:val="20"/>
+                <w:szCs w:val="20"/>
+              </w:rPr>
+            </w:pPr>
+            <w:r>
+              <w:rPr>
+                <w:sz w:val="20"/>
+                <w:szCs w:val="20"/>
+              </w:rPr>
+              <w:t>Relu</w:t>
+            </w:r>
+          </w:p>
+        </w:tc>
       </w:tr>
       <w:tr>
         <w:trPr>
@@ -4904,19 +5020,33 @@
                 <w:szCs w:val="20"/>
               </w:rPr>
             </w:pPr>
-          </w:p>
-        </w:tc>
-        <w:tc>
-          <w:tcPr>
-            <w:tcW w:w="1467" w:type="dxa"/>
-          </w:tcPr>
-          <w:p>
-            <w:pPr>
-              <w:rPr>
-                <w:sz w:val="20"/>
-                <w:szCs w:val="20"/>
-              </w:rPr>
-            </w:pPr>
+            <w:r>
+              <w:rPr>
+                <w:sz w:val="20"/>
+                <w:szCs w:val="20"/>
+              </w:rPr>
+              <w:t>24</w:t>
+            </w:r>
+          </w:p>
+        </w:tc>
+        <w:tc>
+          <w:tcPr>
+            <w:tcW w:w="1467" w:type="dxa"/>
+          </w:tcPr>
+          <w:p>
+            <w:pPr>
+              <w:rPr>
+                <w:sz w:val="20"/>
+                <w:szCs w:val="20"/>
+              </w:rPr>
+            </w:pPr>
+            <w:r>
+              <w:rPr>
+                <w:sz w:val="20"/>
+                <w:szCs w:val="20"/>
+              </w:rPr>
+              <w:t>0.0008</w:t>
+            </w:r>
           </w:p>
         </w:tc>
         <w:tc>
@@ -4930,6 +5060,13 @@
                 <w:szCs w:val="20"/>
               </w:rPr>
             </w:pPr>
+            <w:r>
+              <w:rPr>
+                <w:sz w:val="20"/>
+                <w:szCs w:val="20"/>
+              </w:rPr>
+              <w:t>25000</w:t>
+            </w:r>
           </w:p>
         </w:tc>
         <w:tc>
@@ -4943,6 +5080,13 @@
                 <w:szCs w:val="20"/>
               </w:rPr>
             </w:pPr>
+            <w:r>
+              <w:rPr>
+                <w:sz w:val="20"/>
+                <w:szCs w:val="20"/>
+              </w:rPr>
+              <w:t>200</w:t>
+            </w:r>
           </w:p>
         </w:tc>
         <w:tc>
@@ -4956,6 +5100,13 @@
                 <w:szCs w:val="20"/>
               </w:rPr>
             </w:pPr>
+            <w:r>
+              <w:rPr>
+                <w:sz w:val="20"/>
+                <w:szCs w:val="20"/>
+              </w:rPr>
+              <w:t>0</w:t>
+            </w:r>
           </w:p>
         </w:tc>
         <w:tc>
@@ -4969,11 +5120,495 @@
                 <w:szCs w:val="20"/>
               </w:rPr>
             </w:pPr>
+            <w:r>
+              <w:rPr>
+                <w:sz w:val="20"/>
+                <w:szCs w:val="20"/>
+              </w:rPr>
+              <w:t>24</w:t>
+            </w:r>
           </w:p>
         </w:tc>
         <w:tc>
           <w:tcPr>
             <w:tcW w:w="1081" w:type="dxa"/>
+          </w:tcPr>
+          <w:p>
+            <w:pPr>
+              <w:rPr>
+                <w:sz w:val="20"/>
+                <w:szCs w:val="20"/>
+              </w:rPr>
+            </w:pPr>
+            <w:r>
+              <w:rPr>
+                <w:sz w:val="20"/>
+                <w:szCs w:val="20"/>
+              </w:rPr>
+              <w:t>3</w:t>
+            </w:r>
+          </w:p>
+        </w:tc>
+        <w:tc>
+          <w:tcPr>
+            <w:tcW w:w="1467" w:type="dxa"/>
+          </w:tcPr>
+          <w:p>
+            <w:pPr>
+              <w:rPr>
+                <w:sz w:val="20"/>
+                <w:szCs w:val="20"/>
+              </w:rPr>
+            </w:pPr>
+            <w:r>
+              <w:rPr>
+                <w:sz w:val="20"/>
+                <w:szCs w:val="20"/>
+              </w:rPr>
+              <w:t xml:space="preserve">9 - </w:t>
+            </w:r>
+            <w:r>
+              <w:rPr>
+                <w:sz w:val="20"/>
+                <w:szCs w:val="20"/>
+              </w:rPr>
+              <w:t>6</w:t>
+            </w:r>
+          </w:p>
+        </w:tc>
+        <w:tc>
+          <w:tcPr>
+            <w:tcW w:w="1467" w:type="dxa"/>
+          </w:tcPr>
+          <w:p>
+            <w:pPr>
+              <w:rPr>
+                <w:sz w:val="20"/>
+                <w:szCs w:val="20"/>
+              </w:rPr>
+            </w:pPr>
+            <w:r>
+              <w:rPr>
+                <w:sz w:val="20"/>
+                <w:szCs w:val="20"/>
+              </w:rPr>
+              <w:t>selu</w:t>
+            </w:r>
+          </w:p>
+        </w:tc>
+      </w:tr>
+      <w:tr>
+        <w:trPr>
+          <w:trHeight w:val="417"/>
+        </w:trPr>
+        <w:tc>
+          <w:tcPr>
+            <w:tcW w:w="1467" w:type="dxa"/>
+          </w:tcPr>
+          <w:p>
+            <w:pPr>
+              <w:rPr>
+                <w:sz w:val="20"/>
+                <w:szCs w:val="20"/>
+              </w:rPr>
+            </w:pPr>
+            <w:r>
+              <w:rPr>
+                <w:sz w:val="20"/>
+                <w:szCs w:val="20"/>
+              </w:rPr>
+              <w:t>25</w:t>
+            </w:r>
+          </w:p>
+        </w:tc>
+        <w:tc>
+          <w:tcPr>
+            <w:tcW w:w="1467" w:type="dxa"/>
+          </w:tcPr>
+          <w:p>
+            <w:pPr>
+              <w:rPr>
+                <w:sz w:val="20"/>
+                <w:szCs w:val="20"/>
+              </w:rPr>
+            </w:pPr>
+            <w:r>
+              <w:rPr>
+                <w:sz w:val="20"/>
+                <w:szCs w:val="20"/>
+              </w:rPr>
+              <w:t>0.000</w:t>
+            </w:r>
+            <w:r>
+              <w:rPr>
+                <w:sz w:val="20"/>
+                <w:szCs w:val="20"/>
+              </w:rPr>
+              <w:t>5</w:t>
+            </w:r>
+          </w:p>
+        </w:tc>
+        <w:tc>
+          <w:tcPr>
+            <w:tcW w:w="1196" w:type="dxa"/>
+          </w:tcPr>
+          <w:p>
+            <w:pPr>
+              <w:rPr>
+                <w:sz w:val="20"/>
+                <w:szCs w:val="20"/>
+              </w:rPr>
+            </w:pPr>
+            <w:r>
+              <w:rPr>
+                <w:sz w:val="20"/>
+                <w:szCs w:val="20"/>
+              </w:rPr>
+              <w:t>15000</w:t>
+            </w:r>
+          </w:p>
+        </w:tc>
+        <w:tc>
+          <w:tcPr>
+            <w:tcW w:w="1196" w:type="dxa"/>
+          </w:tcPr>
+          <w:p>
+            <w:pPr>
+              <w:rPr>
+                <w:sz w:val="20"/>
+                <w:szCs w:val="20"/>
+              </w:rPr>
+            </w:pPr>
+            <w:r>
+              <w:rPr>
+                <w:sz w:val="20"/>
+                <w:szCs w:val="20"/>
+              </w:rPr>
+              <w:t>1400</w:t>
+            </w:r>
+          </w:p>
+        </w:tc>
+        <w:tc>
+          <w:tcPr>
+            <w:tcW w:w="1220" w:type="dxa"/>
+          </w:tcPr>
+          <w:p>
+            <w:pPr>
+              <w:rPr>
+                <w:sz w:val="20"/>
+                <w:szCs w:val="20"/>
+              </w:rPr>
+            </w:pPr>
+            <w:r>
+              <w:rPr>
+                <w:sz w:val="20"/>
+                <w:szCs w:val="20"/>
+              </w:rPr>
+              <w:t>0</w:t>
+            </w:r>
+          </w:p>
+        </w:tc>
+        <w:tc>
+          <w:tcPr>
+            <w:tcW w:w="1197" w:type="dxa"/>
+          </w:tcPr>
+          <w:p>
+            <w:pPr>
+              <w:rPr>
+                <w:sz w:val="20"/>
+                <w:szCs w:val="20"/>
+              </w:rPr>
+            </w:pPr>
+            <w:r>
+              <w:rPr>
+                <w:sz w:val="20"/>
+                <w:szCs w:val="20"/>
+              </w:rPr>
+              <w:t>24</w:t>
+            </w:r>
+          </w:p>
+        </w:tc>
+        <w:tc>
+          <w:tcPr>
+            <w:tcW w:w="1081" w:type="dxa"/>
+          </w:tcPr>
+          <w:p>
+            <w:pPr>
+              <w:rPr>
+                <w:sz w:val="20"/>
+                <w:szCs w:val="20"/>
+              </w:rPr>
+            </w:pPr>
+            <w:r>
+              <w:rPr>
+                <w:sz w:val="20"/>
+                <w:szCs w:val="20"/>
+              </w:rPr>
+              <w:t>3</w:t>
+            </w:r>
+          </w:p>
+        </w:tc>
+        <w:tc>
+          <w:tcPr>
+            <w:tcW w:w="1467" w:type="dxa"/>
+          </w:tcPr>
+          <w:p>
+            <w:pPr>
+              <w:rPr>
+                <w:sz w:val="20"/>
+                <w:szCs w:val="20"/>
+              </w:rPr>
+            </w:pPr>
+            <w:r>
+              <w:rPr>
+                <w:sz w:val="20"/>
+                <w:szCs w:val="20"/>
+              </w:rPr>
+              <w:t>2</w:t>
+            </w:r>
+          </w:p>
+        </w:tc>
+        <w:tc>
+          <w:tcPr>
+            <w:tcW w:w="1467" w:type="dxa"/>
+          </w:tcPr>
+          <w:p>
+            <w:pPr>
+              <w:rPr>
+                <w:sz w:val="20"/>
+                <w:szCs w:val="20"/>
+              </w:rPr>
+            </w:pPr>
+            <w:r>
+              <w:rPr>
+                <w:sz w:val="20"/>
+                <w:szCs w:val="20"/>
+              </w:rPr>
+              <w:t>linear</w:t>
+            </w:r>
+          </w:p>
+        </w:tc>
+      </w:tr>
+      <w:tr>
+        <w:trPr>
+          <w:trHeight w:val="417"/>
+        </w:trPr>
+        <w:tc>
+          <w:tcPr>
+            <w:tcW w:w="1467" w:type="dxa"/>
+          </w:tcPr>
+          <w:p>
+            <w:pPr>
+              <w:rPr>
+                <w:sz w:val="20"/>
+                <w:szCs w:val="20"/>
+              </w:rPr>
+            </w:pPr>
+          </w:p>
+        </w:tc>
+        <w:tc>
+          <w:tcPr>
+            <w:tcW w:w="1467" w:type="dxa"/>
+          </w:tcPr>
+          <w:p>
+            <w:pPr>
+              <w:rPr>
+                <w:sz w:val="20"/>
+                <w:szCs w:val="20"/>
+              </w:rPr>
+            </w:pPr>
+          </w:p>
+        </w:tc>
+        <w:tc>
+          <w:tcPr>
+            <w:tcW w:w="1196" w:type="dxa"/>
+          </w:tcPr>
+          <w:p>
+            <w:pPr>
+              <w:rPr>
+                <w:sz w:val="20"/>
+                <w:szCs w:val="20"/>
+              </w:rPr>
+            </w:pPr>
+          </w:p>
+        </w:tc>
+        <w:tc>
+          <w:tcPr>
+            <w:tcW w:w="1196" w:type="dxa"/>
+          </w:tcPr>
+          <w:p>
+            <w:pPr>
+              <w:rPr>
+                <w:sz w:val="20"/>
+                <w:szCs w:val="20"/>
+              </w:rPr>
+            </w:pPr>
+          </w:p>
+        </w:tc>
+        <w:tc>
+          <w:tcPr>
+            <w:tcW w:w="1220" w:type="dxa"/>
+          </w:tcPr>
+          <w:p>
+            <w:pPr>
+              <w:rPr>
+                <w:sz w:val="20"/>
+                <w:szCs w:val="20"/>
+              </w:rPr>
+            </w:pPr>
+          </w:p>
+        </w:tc>
+        <w:tc>
+          <w:tcPr>
+            <w:tcW w:w="1197" w:type="dxa"/>
+          </w:tcPr>
+          <w:p>
+            <w:pPr>
+              <w:rPr>
+                <w:sz w:val="20"/>
+                <w:szCs w:val="20"/>
+              </w:rPr>
+            </w:pPr>
+          </w:p>
+        </w:tc>
+        <w:tc>
+          <w:tcPr>
+            <w:tcW w:w="1081" w:type="dxa"/>
+          </w:tcPr>
+          <w:p>
+            <w:pPr>
+              <w:rPr>
+                <w:sz w:val="20"/>
+                <w:szCs w:val="20"/>
+              </w:rPr>
+            </w:pPr>
+          </w:p>
+        </w:tc>
+        <w:tc>
+          <w:tcPr>
+            <w:tcW w:w="1467" w:type="dxa"/>
+          </w:tcPr>
+          <w:p>
+            <w:pPr>
+              <w:rPr>
+                <w:sz w:val="20"/>
+                <w:szCs w:val="20"/>
+              </w:rPr>
+            </w:pPr>
+          </w:p>
+        </w:tc>
+        <w:tc>
+          <w:tcPr>
+            <w:tcW w:w="1467" w:type="dxa"/>
+          </w:tcPr>
+          <w:p>
+            <w:pPr>
+              <w:rPr>
+                <w:sz w:val="20"/>
+                <w:szCs w:val="20"/>
+              </w:rPr>
+            </w:pPr>
+          </w:p>
+        </w:tc>
+      </w:tr>
+      <w:tr>
+        <w:trPr>
+          <w:trHeight w:val="417"/>
+        </w:trPr>
+        <w:tc>
+          <w:tcPr>
+            <w:tcW w:w="1467" w:type="dxa"/>
+          </w:tcPr>
+          <w:p>
+            <w:pPr>
+              <w:rPr>
+                <w:sz w:val="20"/>
+                <w:szCs w:val="20"/>
+              </w:rPr>
+            </w:pPr>
+          </w:p>
+        </w:tc>
+        <w:tc>
+          <w:tcPr>
+            <w:tcW w:w="1467" w:type="dxa"/>
+          </w:tcPr>
+          <w:p>
+            <w:pPr>
+              <w:rPr>
+                <w:sz w:val="20"/>
+                <w:szCs w:val="20"/>
+              </w:rPr>
+            </w:pPr>
+          </w:p>
+        </w:tc>
+        <w:tc>
+          <w:tcPr>
+            <w:tcW w:w="1196" w:type="dxa"/>
+          </w:tcPr>
+          <w:p>
+            <w:pPr>
+              <w:rPr>
+                <w:sz w:val="20"/>
+                <w:szCs w:val="20"/>
+              </w:rPr>
+            </w:pPr>
+          </w:p>
+        </w:tc>
+        <w:tc>
+          <w:tcPr>
+            <w:tcW w:w="1196" w:type="dxa"/>
+          </w:tcPr>
+          <w:p>
+            <w:pPr>
+              <w:rPr>
+                <w:sz w:val="20"/>
+                <w:szCs w:val="20"/>
+              </w:rPr>
+            </w:pPr>
+          </w:p>
+        </w:tc>
+        <w:tc>
+          <w:tcPr>
+            <w:tcW w:w="1220" w:type="dxa"/>
+          </w:tcPr>
+          <w:p>
+            <w:pPr>
+              <w:rPr>
+                <w:sz w:val="20"/>
+                <w:szCs w:val="20"/>
+              </w:rPr>
+            </w:pPr>
+          </w:p>
+        </w:tc>
+        <w:tc>
+          <w:tcPr>
+            <w:tcW w:w="1197" w:type="dxa"/>
+          </w:tcPr>
+          <w:p>
+            <w:pPr>
+              <w:rPr>
+                <w:sz w:val="20"/>
+                <w:szCs w:val="20"/>
+              </w:rPr>
+            </w:pPr>
+          </w:p>
+        </w:tc>
+        <w:tc>
+          <w:tcPr>
+            <w:tcW w:w="1081" w:type="dxa"/>
+          </w:tcPr>
+          <w:p>
+            <w:pPr>
+              <w:rPr>
+                <w:sz w:val="20"/>
+                <w:szCs w:val="20"/>
+              </w:rPr>
+            </w:pPr>
+          </w:p>
+        </w:tc>
+        <w:tc>
+          <w:tcPr>
+            <w:tcW w:w="1467" w:type="dxa"/>
           </w:tcPr>
           <w:p>
             <w:pPr>
@@ -5047,14 +5682,7 @@
           <w:sz w:val="20"/>
           <w:szCs w:val="20"/>
         </w:rPr>
-        <w:t>_more</w:t>
-      </w:r>
-      <w:r>
-        <w:rPr>
-          <w:sz w:val="20"/>
-          <w:szCs w:val="20"/>
-        </w:rPr>
-        <w:t>)</w:t>
+        <w:t>_more)</w:t>
       </w:r>
     </w:p>
     <w:tbl>
@@ -5259,8 +5887,121 @@
                 <w:sz w:val="20"/>
                 <w:szCs w:val="20"/>
               </w:rPr>
-              <w:t>2</w:t>
-            </w:r>
+              <w:t>23</w:t>
+            </w:r>
+          </w:p>
+        </w:tc>
+        <w:tc>
+          <w:tcPr>
+            <w:tcW w:w="1467" w:type="dxa"/>
+          </w:tcPr>
+          <w:p>
+            <w:pPr>
+              <w:rPr>
+                <w:sz w:val="20"/>
+                <w:szCs w:val="20"/>
+              </w:rPr>
+            </w:pPr>
+            <w:r>
+              <w:rPr>
+                <w:sz w:val="20"/>
+                <w:szCs w:val="20"/>
+              </w:rPr>
+              <w:t>0.0005</w:t>
+            </w:r>
+          </w:p>
+        </w:tc>
+        <w:tc>
+          <w:tcPr>
+            <w:tcW w:w="1196" w:type="dxa"/>
+          </w:tcPr>
+          <w:p>
+            <w:pPr>
+              <w:rPr>
+                <w:sz w:val="20"/>
+                <w:szCs w:val="20"/>
+              </w:rPr>
+            </w:pPr>
+            <w:r>
+              <w:rPr>
+                <w:sz w:val="20"/>
+                <w:szCs w:val="20"/>
+              </w:rPr>
+              <w:t>12000</w:t>
+            </w:r>
+          </w:p>
+        </w:tc>
+        <w:tc>
+          <w:tcPr>
+            <w:tcW w:w="1196" w:type="dxa"/>
+          </w:tcPr>
+          <w:p>
+            <w:pPr>
+              <w:rPr>
+                <w:sz w:val="20"/>
+                <w:szCs w:val="20"/>
+              </w:rPr>
+            </w:pPr>
+            <w:r>
+              <w:rPr>
+                <w:sz w:val="20"/>
+                <w:szCs w:val="20"/>
+              </w:rPr>
+              <w:t>1200</w:t>
+            </w:r>
+          </w:p>
+        </w:tc>
+        <w:tc>
+          <w:tcPr>
+            <w:tcW w:w="1220" w:type="dxa"/>
+          </w:tcPr>
+          <w:p>
+            <w:pPr>
+              <w:rPr>
+                <w:sz w:val="20"/>
+                <w:szCs w:val="20"/>
+              </w:rPr>
+            </w:pPr>
+            <w:r>
+              <w:rPr>
+                <w:sz w:val="20"/>
+                <w:szCs w:val="20"/>
+              </w:rPr>
+              <w:t>0</w:t>
+            </w:r>
+          </w:p>
+        </w:tc>
+        <w:tc>
+          <w:tcPr>
+            <w:tcW w:w="1197" w:type="dxa"/>
+          </w:tcPr>
+          <w:p>
+            <w:pPr>
+              <w:rPr>
+                <w:sz w:val="20"/>
+                <w:szCs w:val="20"/>
+              </w:rPr>
+            </w:pPr>
+            <w:r>
+              <w:rPr>
+                <w:sz w:val="20"/>
+                <w:szCs w:val="20"/>
+              </w:rPr>
+              <w:t>24</w:t>
+            </w:r>
+          </w:p>
+        </w:tc>
+        <w:tc>
+          <w:tcPr>
+            <w:tcW w:w="1081" w:type="dxa"/>
+          </w:tcPr>
+          <w:p>
+            <w:pPr>
+              <w:rPr>
+                <w:sz w:val="20"/>
+                <w:szCs w:val="20"/>
+              </w:rPr>
+            </w:pPr>
             <w:r>
               <w:rPr>
                 <w:sz w:val="20"/>
@@ -5286,114 +6027,9 @@
                 <w:sz w:val="20"/>
                 <w:szCs w:val="20"/>
               </w:rPr>
-              <w:t>0.0005</w:t>
-            </w:r>
-          </w:p>
-        </w:tc>
-        <w:tc>
-          <w:tcPr>
-            <w:tcW w:w="1196" w:type="dxa"/>
-          </w:tcPr>
-          <w:p>
-            <w:pPr>
-              <w:rPr>
-                <w:sz w:val="20"/>
-                <w:szCs w:val="20"/>
-              </w:rPr>
-            </w:pPr>
-            <w:r>
-              <w:rPr>
-                <w:sz w:val="20"/>
-                <w:szCs w:val="20"/>
-              </w:rPr>
-              <w:t>12000</w:t>
-            </w:r>
-          </w:p>
-        </w:tc>
-        <w:tc>
-          <w:tcPr>
-            <w:tcW w:w="1196" w:type="dxa"/>
-          </w:tcPr>
-          <w:p>
-            <w:pPr>
-              <w:rPr>
-                <w:sz w:val="20"/>
-                <w:szCs w:val="20"/>
-              </w:rPr>
-            </w:pPr>
-            <w:r>
-              <w:rPr>
-                <w:sz w:val="20"/>
-                <w:szCs w:val="20"/>
-              </w:rPr>
-              <w:t>1200</w:t>
-            </w:r>
-          </w:p>
-        </w:tc>
-        <w:tc>
-          <w:tcPr>
-            <w:tcW w:w="1220" w:type="dxa"/>
-          </w:tcPr>
-          <w:p>
-            <w:pPr>
-              <w:rPr>
-                <w:sz w:val="20"/>
-                <w:szCs w:val="20"/>
-              </w:rPr>
-            </w:pPr>
-            <w:r>
-              <w:rPr>
-                <w:sz w:val="20"/>
-                <w:szCs w:val="20"/>
-              </w:rPr>
-              <w:t>0</w:t>
-            </w:r>
-          </w:p>
-        </w:tc>
-        <w:tc>
-          <w:tcPr>
-            <w:tcW w:w="1197" w:type="dxa"/>
-          </w:tcPr>
-          <w:p>
-            <w:pPr>
-              <w:rPr>
-                <w:sz w:val="20"/>
-                <w:szCs w:val="20"/>
-              </w:rPr>
-            </w:pPr>
-            <w:r>
-              <w:rPr>
-                <w:sz w:val="20"/>
-                <w:szCs w:val="20"/>
-              </w:rPr>
-              <w:t>24</w:t>
-            </w:r>
-          </w:p>
-        </w:tc>
-        <w:tc>
-          <w:tcPr>
-            <w:tcW w:w="1081" w:type="dxa"/>
-          </w:tcPr>
-          <w:p>
-            <w:pPr>
-              <w:rPr>
-                <w:sz w:val="20"/>
-                <w:szCs w:val="20"/>
-              </w:rPr>
-            </w:pPr>
-            <w:r>
-              <w:rPr>
-                <w:sz w:val="20"/>
-                <w:szCs w:val="20"/>
-              </w:rPr>
-              <w:t>3</w:t>
-            </w:r>
-          </w:p>
-        </w:tc>
-        <w:tc>
-          <w:tcPr>
-            <w:tcW w:w="1467" w:type="dxa"/>
-          </w:tcPr>
+              <w:t>Relu</w:t>
+            </w:r>
+          </w:p>
           <w:p>
             <w:pPr>
               <w:rPr>
@@ -5510,6 +6146,939 @@
                 <w:szCs w:val="20"/>
               </w:rPr>
             </w:pPr>
+          </w:p>
+        </w:tc>
+      </w:tr>
+    </w:tbl>
+    <w:p>
+      <w:pPr>
+        <w:rPr>
+          <w:sz w:val="20"/>
+          <w:szCs w:val="20"/>
+        </w:rPr>
+      </w:pPr>
+    </w:p>
+    <w:p>
+      <w:pPr>
+        <w:rPr>
+          <w:sz w:val="20"/>
+          <w:szCs w:val="20"/>
+        </w:rPr>
+      </w:pPr>
+      <w:r>
+        <w:rPr>
+          <w:sz w:val="20"/>
+          <w:szCs w:val="20"/>
+        </w:rPr>
+        <w:t>T###_s:</w:t>
+      </w:r>
+    </w:p>
+    <w:p>
+      <w:pPr>
+        <w:pStyle w:val="ListParagraph"/>
+        <w:numPr>
+          <w:ilvl w:val="0"/>
+          <w:numId w:val="2"/>
+        </w:numPr>
+        <w:rPr>
+          <w:sz w:val="20"/>
+          <w:szCs w:val="20"/>
+        </w:rPr>
+      </w:pPr>
+      <w:r>
+        <w:rPr>
+          <w:sz w:val="20"/>
+          <w:szCs w:val="20"/>
+        </w:rPr>
+        <w:t>Frames range: 40</w:t>
+      </w:r>
+    </w:p>
+    <w:p>
+      <w:pPr>
+        <w:pStyle w:val="ListParagraph"/>
+        <w:numPr>
+          <w:ilvl w:val="0"/>
+          <w:numId w:val="2"/>
+        </w:numPr>
+        <w:rPr>
+          <w:sz w:val="20"/>
+          <w:szCs w:val="20"/>
+        </w:rPr>
+      </w:pPr>
+      <w:r>
+        <w:rPr>
+          <w:sz w:val="20"/>
+          <w:szCs w:val="20"/>
+        </w:rPr>
+        <w:t>Degree difference: 5</w:t>
+      </w:r>
+    </w:p>
+    <w:p>
+      <w:pPr>
+        <w:pStyle w:val="ListParagraph"/>
+        <w:numPr>
+          <w:ilvl w:val="0"/>
+          <w:numId w:val="2"/>
+        </w:numPr>
+        <w:rPr>
+          <w:sz w:val="20"/>
+          <w:szCs w:val="20"/>
+        </w:rPr>
+      </w:pPr>
+      <w:r>
+        <w:rPr>
+          <w:sz w:val="20"/>
+          <w:szCs w:val="20"/>
+        </w:rPr>
+        <w:t>Timers applies: 4</w:t>
+      </w:r>
+    </w:p>
+    <w:tbl>
+      <w:tblPr>
+        <w:tblStyle w:val="TableGrid"/>
+        <w:tblW w:w="11758" w:type="dxa"/>
+        <w:tblInd w:w="-431" w:type="dxa"/>
+        <w:tblLook w:val="04A0" w:firstRow="1" w:lastRow="0" w:firstColumn="1" w:lastColumn="0" w:noHBand="0" w:noVBand="1"/>
+      </w:tblPr>
+      <w:tblGrid>
+        <w:gridCol w:w="1467"/>
+        <w:gridCol w:w="1467"/>
+        <w:gridCol w:w="1196"/>
+        <w:gridCol w:w="1196"/>
+        <w:gridCol w:w="1220"/>
+        <w:gridCol w:w="1197"/>
+        <w:gridCol w:w="1081"/>
+        <w:gridCol w:w="1467"/>
+        <w:gridCol w:w="1467"/>
+      </w:tblGrid>
+      <w:tr>
+        <w:trPr>
+          <w:trHeight w:val="405"/>
+        </w:trPr>
+        <w:tc>
+          <w:tcPr>
+            <w:tcW w:w="1467" w:type="dxa"/>
+          </w:tcPr>
+          <w:p>
+            <w:pPr>
+              <w:rPr>
+                <w:sz w:val="20"/>
+                <w:szCs w:val="20"/>
+              </w:rPr>
+            </w:pPr>
+            <w:r>
+              <w:rPr>
+                <w:sz w:val="20"/>
+                <w:szCs w:val="20"/>
+              </w:rPr>
+              <w:t>Model Name</w:t>
+            </w:r>
+          </w:p>
+        </w:tc>
+        <w:tc>
+          <w:tcPr>
+            <w:tcW w:w="1467" w:type="dxa"/>
+          </w:tcPr>
+          <w:p>
+            <w:pPr>
+              <w:rPr>
+                <w:sz w:val="20"/>
+                <w:szCs w:val="20"/>
+              </w:rPr>
+            </w:pPr>
+            <w:r>
+              <w:rPr>
+                <w:sz w:val="20"/>
+                <w:szCs w:val="20"/>
+              </w:rPr>
+              <w:t>Learning rate</w:t>
+            </w:r>
+          </w:p>
+        </w:tc>
+        <w:tc>
+          <w:tcPr>
+            <w:tcW w:w="1196" w:type="dxa"/>
+          </w:tcPr>
+          <w:p>
+            <w:pPr>
+              <w:rPr>
+                <w:sz w:val="20"/>
+                <w:szCs w:val="20"/>
+              </w:rPr>
+            </w:pPr>
+            <w:r>
+              <w:rPr>
+                <w:sz w:val="20"/>
+                <w:szCs w:val="20"/>
+              </w:rPr>
+              <w:t>Epochs</w:t>
+            </w:r>
+          </w:p>
+        </w:tc>
+        <w:tc>
+          <w:tcPr>
+            <w:tcW w:w="1196" w:type="dxa"/>
+          </w:tcPr>
+          <w:p>
+            <w:pPr>
+              <w:rPr>
+                <w:sz w:val="20"/>
+                <w:szCs w:val="20"/>
+              </w:rPr>
+            </w:pPr>
+            <w:r>
+              <w:rPr>
+                <w:sz w:val="20"/>
+                <w:szCs w:val="20"/>
+              </w:rPr>
+              <w:t>Batch</w:t>
+            </w:r>
+          </w:p>
+        </w:tc>
+        <w:tc>
+          <w:tcPr>
+            <w:tcW w:w="1220" w:type="dxa"/>
+          </w:tcPr>
+          <w:p>
+            <w:pPr>
+              <w:rPr>
+                <w:sz w:val="20"/>
+                <w:szCs w:val="20"/>
+              </w:rPr>
+            </w:pPr>
+            <w:r>
+              <w:rPr>
+                <w:sz w:val="20"/>
+                <w:szCs w:val="20"/>
+              </w:rPr>
+              <w:t>Frames_DIF</w:t>
+            </w:r>
+          </w:p>
+        </w:tc>
+        <w:tc>
+          <w:tcPr>
+            <w:tcW w:w="1197" w:type="dxa"/>
+          </w:tcPr>
+          <w:p>
+            <w:pPr>
+              <w:rPr>
+                <w:sz w:val="20"/>
+                <w:szCs w:val="20"/>
+              </w:rPr>
+            </w:pPr>
+            <w:r>
+              <w:rPr>
+                <w:sz w:val="20"/>
+                <w:szCs w:val="20"/>
+              </w:rPr>
+              <w:t>Neurons</w:t>
+            </w:r>
+          </w:p>
+        </w:tc>
+        <w:tc>
+          <w:tcPr>
+            <w:tcW w:w="1081" w:type="dxa"/>
+          </w:tcPr>
+          <w:p>
+            <w:pPr>
+              <w:rPr>
+                <w:sz w:val="20"/>
+                <w:szCs w:val="20"/>
+              </w:rPr>
+            </w:pPr>
+            <w:r>
+              <w:rPr>
+                <w:sz w:val="20"/>
+                <w:szCs w:val="20"/>
+              </w:rPr>
+              <w:t>Layers</w:t>
+            </w:r>
+          </w:p>
+        </w:tc>
+        <w:tc>
+          <w:tcPr>
+            <w:tcW w:w="1467" w:type="dxa"/>
+          </w:tcPr>
+          <w:p>
+            <w:pPr>
+              <w:rPr>
+                <w:sz w:val="20"/>
+                <w:szCs w:val="20"/>
+              </w:rPr>
+            </w:pPr>
+            <w:r>
+              <w:rPr>
+                <w:sz w:val="20"/>
+                <w:szCs w:val="20"/>
+              </w:rPr>
+              <w:t>Rating (/10)</w:t>
+            </w:r>
+          </w:p>
+        </w:tc>
+        <w:tc>
+          <w:tcPr>
+            <w:tcW w:w="1467" w:type="dxa"/>
+          </w:tcPr>
+          <w:p>
+            <w:pPr>
+              <w:rPr>
+                <w:sz w:val="20"/>
+                <w:szCs w:val="20"/>
+              </w:rPr>
+            </w:pPr>
+            <w:r>
+              <w:rPr>
+                <w:sz w:val="20"/>
+                <w:szCs w:val="20"/>
+              </w:rPr>
+              <w:t>Function</w:t>
+            </w:r>
+          </w:p>
+        </w:tc>
+      </w:tr>
+      <w:tr>
+        <w:trPr>
+          <w:trHeight w:val="417"/>
+        </w:trPr>
+        <w:tc>
+          <w:tcPr>
+            <w:tcW w:w="1467" w:type="dxa"/>
+          </w:tcPr>
+          <w:p>
+            <w:pPr>
+              <w:rPr>
+                <w:sz w:val="20"/>
+                <w:szCs w:val="20"/>
+              </w:rPr>
+            </w:pPr>
+            <w:r>
+              <w:rPr>
+                <w:sz w:val="20"/>
+                <w:szCs w:val="20"/>
+              </w:rPr>
+              <w:t>Long</w:t>
+            </w:r>
+          </w:p>
+        </w:tc>
+        <w:tc>
+          <w:tcPr>
+            <w:tcW w:w="1467" w:type="dxa"/>
+          </w:tcPr>
+          <w:p>
+            <w:pPr>
+              <w:rPr>
+                <w:sz w:val="20"/>
+                <w:szCs w:val="20"/>
+              </w:rPr>
+            </w:pPr>
+            <w:r>
+              <w:rPr>
+                <w:sz w:val="20"/>
+                <w:szCs w:val="20"/>
+              </w:rPr>
+              <w:t>0.00</w:t>
+            </w:r>
+            <w:r>
+              <w:rPr>
+                <w:sz w:val="20"/>
+                <w:szCs w:val="20"/>
+              </w:rPr>
+              <w:t>12?</w:t>
+            </w:r>
+          </w:p>
+        </w:tc>
+        <w:tc>
+          <w:tcPr>
+            <w:tcW w:w="1196" w:type="dxa"/>
+          </w:tcPr>
+          <w:p>
+            <w:pPr>
+              <w:rPr>
+                <w:sz w:val="20"/>
+                <w:szCs w:val="20"/>
+              </w:rPr>
+            </w:pPr>
+            <w:r>
+              <w:rPr>
+                <w:sz w:val="20"/>
+                <w:szCs w:val="20"/>
+              </w:rPr>
+              <w:t>29</w:t>
+            </w:r>
+            <w:r>
+              <w:rPr>
+                <w:sz w:val="20"/>
+                <w:szCs w:val="20"/>
+              </w:rPr>
+              <w:t>000</w:t>
+            </w:r>
+          </w:p>
+        </w:tc>
+        <w:tc>
+          <w:tcPr>
+            <w:tcW w:w="1196" w:type="dxa"/>
+          </w:tcPr>
+          <w:p>
+            <w:pPr>
+              <w:rPr>
+                <w:sz w:val="20"/>
+                <w:szCs w:val="20"/>
+              </w:rPr>
+            </w:pPr>
+            <w:r>
+              <w:rPr>
+                <w:sz w:val="20"/>
+                <w:szCs w:val="20"/>
+              </w:rPr>
+              <w:t>1</w:t>
+            </w:r>
+            <w:r>
+              <w:rPr>
+                <w:sz w:val="20"/>
+                <w:szCs w:val="20"/>
+              </w:rPr>
+              <w:t>3</w:t>
+            </w:r>
+            <w:r>
+              <w:rPr>
+                <w:sz w:val="20"/>
+                <w:szCs w:val="20"/>
+              </w:rPr>
+              <w:t>00</w:t>
+            </w:r>
+          </w:p>
+        </w:tc>
+        <w:tc>
+          <w:tcPr>
+            <w:tcW w:w="1220" w:type="dxa"/>
+          </w:tcPr>
+          <w:p>
+            <w:pPr>
+              <w:rPr>
+                <w:sz w:val="20"/>
+                <w:szCs w:val="20"/>
+              </w:rPr>
+            </w:pPr>
+            <w:r>
+              <w:rPr>
+                <w:sz w:val="20"/>
+                <w:szCs w:val="20"/>
+              </w:rPr>
+              <w:t>0</w:t>
+            </w:r>
+          </w:p>
+        </w:tc>
+        <w:tc>
+          <w:tcPr>
+            <w:tcW w:w="1197" w:type="dxa"/>
+          </w:tcPr>
+          <w:p>
+            <w:pPr>
+              <w:rPr>
+                <w:sz w:val="20"/>
+                <w:szCs w:val="20"/>
+              </w:rPr>
+            </w:pPr>
+            <w:r>
+              <w:rPr>
+                <w:sz w:val="20"/>
+                <w:szCs w:val="20"/>
+              </w:rPr>
+              <w:t>24</w:t>
+            </w:r>
+          </w:p>
+        </w:tc>
+        <w:tc>
+          <w:tcPr>
+            <w:tcW w:w="1081" w:type="dxa"/>
+          </w:tcPr>
+          <w:p>
+            <w:pPr>
+              <w:rPr>
+                <w:sz w:val="20"/>
+                <w:szCs w:val="20"/>
+              </w:rPr>
+            </w:pPr>
+            <w:r>
+              <w:rPr>
+                <w:sz w:val="20"/>
+                <w:szCs w:val="20"/>
+              </w:rPr>
+              <w:t>3</w:t>
+            </w:r>
+          </w:p>
+        </w:tc>
+        <w:tc>
+          <w:tcPr>
+            <w:tcW w:w="1467" w:type="dxa"/>
+          </w:tcPr>
+          <w:p>
+            <w:pPr>
+              <w:rPr>
+                <w:sz w:val="20"/>
+                <w:szCs w:val="20"/>
+              </w:rPr>
+            </w:pPr>
+            <w:r>
+              <w:rPr>
+                <w:sz w:val="20"/>
+                <w:szCs w:val="20"/>
+              </w:rPr>
+              <w:t>3</w:t>
+            </w:r>
+          </w:p>
+        </w:tc>
+        <w:tc>
+          <w:tcPr>
+            <w:tcW w:w="1467" w:type="dxa"/>
+          </w:tcPr>
+          <w:p>
+            <w:pPr>
+              <w:rPr>
+                <w:sz w:val="20"/>
+                <w:szCs w:val="20"/>
+              </w:rPr>
+            </w:pPr>
+            <w:r>
+              <w:rPr>
+                <w:sz w:val="20"/>
+                <w:szCs w:val="20"/>
+              </w:rPr>
+              <w:t>s</w:t>
+            </w:r>
+            <w:r>
+              <w:rPr>
+                <w:sz w:val="20"/>
+                <w:szCs w:val="20"/>
+              </w:rPr>
+              <w:t>elu</w:t>
+            </w:r>
+          </w:p>
+        </w:tc>
+      </w:tr>
+      <w:tr>
+        <w:trPr>
+          <w:trHeight w:val="417"/>
+        </w:trPr>
+        <w:tc>
+          <w:tcPr>
+            <w:tcW w:w="1467" w:type="dxa"/>
+          </w:tcPr>
+          <w:p>
+            <w:pPr>
+              <w:rPr>
+                <w:sz w:val="20"/>
+                <w:szCs w:val="20"/>
+              </w:rPr>
+            </w:pPr>
+            <w:r>
+              <w:rPr>
+                <w:sz w:val="20"/>
+                <w:szCs w:val="20"/>
+              </w:rPr>
+              <w:t>Long2</w:t>
+            </w:r>
+          </w:p>
+        </w:tc>
+        <w:tc>
+          <w:tcPr>
+            <w:tcW w:w="1467" w:type="dxa"/>
+          </w:tcPr>
+          <w:p>
+            <w:pPr>
+              <w:rPr>
+                <w:sz w:val="20"/>
+                <w:szCs w:val="20"/>
+              </w:rPr>
+            </w:pPr>
+            <w:r>
+              <w:rPr>
+                <w:sz w:val="20"/>
+                <w:szCs w:val="20"/>
+              </w:rPr>
+              <w:t>0.00</w:t>
+            </w:r>
+            <w:r>
+              <w:rPr>
+                <w:sz w:val="20"/>
+                <w:szCs w:val="20"/>
+              </w:rPr>
+              <w:t>08?</w:t>
+            </w:r>
+          </w:p>
+        </w:tc>
+        <w:tc>
+          <w:tcPr>
+            <w:tcW w:w="1196" w:type="dxa"/>
+          </w:tcPr>
+          <w:p>
+            <w:pPr>
+              <w:rPr>
+                <w:sz w:val="20"/>
+                <w:szCs w:val="20"/>
+              </w:rPr>
+            </w:pPr>
+            <w:r>
+              <w:rPr>
+                <w:sz w:val="20"/>
+                <w:szCs w:val="20"/>
+              </w:rPr>
+              <w:t>2</w:t>
+            </w:r>
+            <w:r>
+              <w:rPr>
+                <w:sz w:val="20"/>
+                <w:szCs w:val="20"/>
+              </w:rPr>
+              <w:t>9</w:t>
+            </w:r>
+            <w:r>
+              <w:rPr>
+                <w:sz w:val="20"/>
+                <w:szCs w:val="20"/>
+              </w:rPr>
+              <w:t>000</w:t>
+            </w:r>
+          </w:p>
+        </w:tc>
+        <w:tc>
+          <w:tcPr>
+            <w:tcW w:w="1196" w:type="dxa"/>
+          </w:tcPr>
+          <w:p>
+            <w:pPr>
+              <w:rPr>
+                <w:sz w:val="20"/>
+                <w:szCs w:val="20"/>
+              </w:rPr>
+            </w:pPr>
+            <w:r>
+              <w:rPr>
+                <w:sz w:val="20"/>
+                <w:szCs w:val="20"/>
+              </w:rPr>
+              <w:t>13</w:t>
+            </w:r>
+            <w:r>
+              <w:rPr>
+                <w:sz w:val="20"/>
+                <w:szCs w:val="20"/>
+              </w:rPr>
+              <w:t>00</w:t>
+            </w:r>
+          </w:p>
+        </w:tc>
+        <w:tc>
+          <w:tcPr>
+            <w:tcW w:w="1220" w:type="dxa"/>
+          </w:tcPr>
+          <w:p>
+            <w:pPr>
+              <w:rPr>
+                <w:sz w:val="20"/>
+                <w:szCs w:val="20"/>
+              </w:rPr>
+            </w:pPr>
+            <w:r>
+              <w:rPr>
+                <w:sz w:val="20"/>
+                <w:szCs w:val="20"/>
+              </w:rPr>
+              <w:t>0</w:t>
+            </w:r>
+          </w:p>
+        </w:tc>
+        <w:tc>
+          <w:tcPr>
+            <w:tcW w:w="1197" w:type="dxa"/>
+          </w:tcPr>
+          <w:p>
+            <w:pPr>
+              <w:rPr>
+                <w:sz w:val="20"/>
+                <w:szCs w:val="20"/>
+              </w:rPr>
+            </w:pPr>
+            <w:r>
+              <w:rPr>
+                <w:sz w:val="20"/>
+                <w:szCs w:val="20"/>
+              </w:rPr>
+              <w:t>24</w:t>
+            </w:r>
+          </w:p>
+        </w:tc>
+        <w:tc>
+          <w:tcPr>
+            <w:tcW w:w="1081" w:type="dxa"/>
+          </w:tcPr>
+          <w:p>
+            <w:pPr>
+              <w:rPr>
+                <w:sz w:val="20"/>
+                <w:szCs w:val="20"/>
+              </w:rPr>
+            </w:pPr>
+            <w:r>
+              <w:rPr>
+                <w:sz w:val="20"/>
+                <w:szCs w:val="20"/>
+              </w:rPr>
+              <w:t>3</w:t>
+            </w:r>
+          </w:p>
+        </w:tc>
+        <w:tc>
+          <w:tcPr>
+            <w:tcW w:w="1467" w:type="dxa"/>
+          </w:tcPr>
+          <w:p>
+            <w:pPr>
+              <w:rPr>
+                <w:sz w:val="20"/>
+                <w:szCs w:val="20"/>
+              </w:rPr>
+            </w:pPr>
+            <w:r>
+              <w:rPr>
+                <w:sz w:val="20"/>
+                <w:szCs w:val="20"/>
+              </w:rPr>
+              <w:t>3</w:t>
+            </w:r>
+          </w:p>
+        </w:tc>
+        <w:tc>
+          <w:tcPr>
+            <w:tcW w:w="1467" w:type="dxa"/>
+          </w:tcPr>
+          <w:p>
+            <w:pPr>
+              <w:rPr>
+                <w:sz w:val="20"/>
+                <w:szCs w:val="20"/>
+              </w:rPr>
+            </w:pPr>
+            <w:r>
+              <w:rPr>
+                <w:sz w:val="20"/>
+                <w:szCs w:val="20"/>
+              </w:rPr>
+              <w:t>S</w:t>
+            </w:r>
+            <w:r>
+              <w:rPr>
+                <w:sz w:val="20"/>
+                <w:szCs w:val="20"/>
+              </w:rPr>
+              <w:t>elu</w:t>
+            </w:r>
+          </w:p>
+        </w:tc>
+      </w:tr>
+      <w:tr>
+        <w:trPr>
+          <w:trHeight w:val="417"/>
+        </w:trPr>
+        <w:tc>
+          <w:tcPr>
+            <w:tcW w:w="1467" w:type="dxa"/>
+          </w:tcPr>
+          <w:p>
+            <w:pPr>
+              <w:rPr>
+                <w:sz w:val="20"/>
+                <w:szCs w:val="20"/>
+              </w:rPr>
+            </w:pPr>
+            <w:r>
+              <w:rPr>
+                <w:sz w:val="20"/>
+                <w:szCs w:val="20"/>
+              </w:rPr>
+              <w:t>Long3</w:t>
+            </w:r>
+          </w:p>
+        </w:tc>
+        <w:tc>
+          <w:tcPr>
+            <w:tcW w:w="1467" w:type="dxa"/>
+          </w:tcPr>
+          <w:p>
+            <w:pPr>
+              <w:rPr>
+                <w:sz w:val="20"/>
+                <w:szCs w:val="20"/>
+              </w:rPr>
+            </w:pPr>
+            <w:r>
+              <w:rPr>
+                <w:sz w:val="20"/>
+                <w:szCs w:val="20"/>
+              </w:rPr>
+              <w:t>0.00</w:t>
+            </w:r>
+            <w:r>
+              <w:rPr>
+                <w:sz w:val="20"/>
+                <w:szCs w:val="20"/>
+              </w:rPr>
+              <w:t>15</w:t>
+            </w:r>
+          </w:p>
+        </w:tc>
+        <w:tc>
+          <w:tcPr>
+            <w:tcW w:w="1196" w:type="dxa"/>
+          </w:tcPr>
+          <w:p>
+            <w:pPr>
+              <w:rPr>
+                <w:sz w:val="20"/>
+                <w:szCs w:val="20"/>
+              </w:rPr>
+            </w:pPr>
+            <w:r>
+              <w:rPr>
+                <w:sz w:val="20"/>
+                <w:szCs w:val="20"/>
+              </w:rPr>
+              <w:t>29000</w:t>
+            </w:r>
+          </w:p>
+        </w:tc>
+        <w:tc>
+          <w:tcPr>
+            <w:tcW w:w="1196" w:type="dxa"/>
+          </w:tcPr>
+          <w:p>
+            <w:pPr>
+              <w:rPr>
+                <w:sz w:val="20"/>
+                <w:szCs w:val="20"/>
+              </w:rPr>
+            </w:pPr>
+            <w:r>
+              <w:rPr>
+                <w:sz w:val="20"/>
+                <w:szCs w:val="20"/>
+              </w:rPr>
+              <w:t>1</w:t>
+            </w:r>
+            <w:r>
+              <w:rPr>
+                <w:sz w:val="20"/>
+                <w:szCs w:val="20"/>
+              </w:rPr>
+              <w:t>3</w:t>
+            </w:r>
+            <w:r>
+              <w:rPr>
+                <w:sz w:val="20"/>
+                <w:szCs w:val="20"/>
+              </w:rPr>
+              <w:t>00</w:t>
+            </w:r>
+          </w:p>
+        </w:tc>
+        <w:tc>
+          <w:tcPr>
+            <w:tcW w:w="1220" w:type="dxa"/>
+          </w:tcPr>
+          <w:p>
+            <w:pPr>
+              <w:rPr>
+                <w:sz w:val="20"/>
+                <w:szCs w:val="20"/>
+              </w:rPr>
+            </w:pPr>
+            <w:r>
+              <w:rPr>
+                <w:sz w:val="20"/>
+                <w:szCs w:val="20"/>
+              </w:rPr>
+              <w:t>0</w:t>
+            </w:r>
+          </w:p>
+        </w:tc>
+        <w:tc>
+          <w:tcPr>
+            <w:tcW w:w="1197" w:type="dxa"/>
+          </w:tcPr>
+          <w:p>
+            <w:pPr>
+              <w:rPr>
+                <w:sz w:val="20"/>
+                <w:szCs w:val="20"/>
+              </w:rPr>
+            </w:pPr>
+            <w:r>
+              <w:rPr>
+                <w:sz w:val="20"/>
+                <w:szCs w:val="20"/>
+              </w:rPr>
+              <w:t>24</w:t>
+            </w:r>
+          </w:p>
+        </w:tc>
+        <w:tc>
+          <w:tcPr>
+            <w:tcW w:w="1081" w:type="dxa"/>
+          </w:tcPr>
+          <w:p>
+            <w:pPr>
+              <w:rPr>
+                <w:sz w:val="20"/>
+                <w:szCs w:val="20"/>
+              </w:rPr>
+            </w:pPr>
+            <w:r>
+              <w:rPr>
+                <w:sz w:val="20"/>
+                <w:szCs w:val="20"/>
+              </w:rPr>
+              <w:t>3</w:t>
+            </w:r>
+          </w:p>
+        </w:tc>
+        <w:tc>
+          <w:tcPr>
+            <w:tcW w:w="1467" w:type="dxa"/>
+          </w:tcPr>
+          <w:p>
+            <w:pPr>
+              <w:rPr>
+                <w:sz w:val="20"/>
+                <w:szCs w:val="20"/>
+              </w:rPr>
+            </w:pPr>
+            <w:r>
+              <w:rPr>
+                <w:sz w:val="20"/>
+                <w:szCs w:val="20"/>
+              </w:rPr>
+              <w:t>3</w:t>
+            </w:r>
+          </w:p>
+        </w:tc>
+        <w:tc>
+          <w:tcPr>
+            <w:tcW w:w="1467" w:type="dxa"/>
+          </w:tcPr>
+          <w:p>
+            <w:pPr>
+              <w:rPr>
+                <w:sz w:val="20"/>
+                <w:szCs w:val="20"/>
+              </w:rPr>
+            </w:pPr>
+            <w:r>
+              <w:rPr>
+                <w:sz w:val="20"/>
+                <w:szCs w:val="20"/>
+              </w:rPr>
+              <w:t>Selu</w:t>
+            </w:r>
           </w:p>
         </w:tc>
       </w:tr>
@@ -5530,6 +7099,243 @@
     </w:sectPr>
   </w:body>
 </w:document>
+</file>
+
+<file path=word/numbering.xml><?xml version="1.0" encoding="utf-8"?>
+<w:numbering xmlns:wpc="http://schemas.microsoft.com/office/word/2010/wordprocessingCanvas" xmlns:cx="http://schemas.microsoft.com/office/drawing/2014/chartex" xmlns:cx1="http://schemas.microsoft.com/office/drawing/2015/9/8/chartex" xmlns:cx2="http://schemas.microsoft.com/office/drawing/2015/10/21/chartex" xmlns:cx3="http://schemas.microsoft.com/office/drawing/2016/5/9/chartex" xmlns:cx4="http://schemas.microsoft.com/office/drawing/2016/5/10/chartex" xmlns:cx5="http://schemas.microsoft.com/office/drawing/2016/5/11/chartex" xmlns:cx6="http://schemas.microsoft.com/office/drawing/2016/5/12/chartex" xmlns:cx7="http://schemas.microsoft.com/office/drawing/2016/5/13/chartex" xmlns:cx8="http://schemas.microsoft.com/office/drawing/2016/5/14/chartex" xmlns:mc="http://schemas.openxmlformats.org/markup-compatibility/2006" xmlns:aink="http://schemas.microsoft.com/office/drawing/2016/ink" xmlns:am3d="http://schemas.microsoft.com/office/drawing/2017/model3d" xmlns:o="urn:schemas-microsoft-com:office:office" xmlns:r="http://schemas.openxmlformats.org/officeDocument/2006/relationships" xmlns:m="http://schemas.openxmlformats.org/officeDocument/2006/math" xmlns:v="urn:schemas-microsoft-com:vml" xmlns:wp14="http://schemas.microsoft.com/office/word/2010/wordprocessingDrawing" xmlns:wp="http://schemas.openxmlformats.org/drawingml/2006/wordprocessingDrawing" xmlns:w10="urn:schemas-microsoft-com:office:word" xmlns:w="http://schemas.openxmlformats.org/wordprocessingml/2006/main" xmlns:w14="http://schemas.microsoft.com/office/word/2010/wordml" xmlns:w15="http://schemas.microsoft.com/office/word/2012/wordml" xmlns:w16cex="http://schemas.microsoft.com/office/word/2018/wordml/cex" xmlns:w16cid="http://schemas.microsoft.com/office/word/2016/wordml/cid" xmlns:w16="http://schemas.microsoft.com/office/word/2018/wordml" xmlns:w16sdtdh="http://schemas.microsoft.com/office/word/2020/wordml/sdtdatahash" xmlns:w16se="http://schemas.microsoft.com/office/word/2015/wordml/symex" xmlns:wpg="http://schemas.microsoft.com/office/word/2010/wordprocessingGroup" xmlns:wpi="http://schemas.microsoft.com/office/word/2010/wordprocessingInk" xmlns:wne="http://schemas.microsoft.com/office/word/2006/wordml" xmlns:wps="http://schemas.microsoft.com/office/word/2010/wordprocessingShape" mc:Ignorable="w14 w15 w16se w16cid w16 w16cex w16sdtdh wp14">
+  <w:abstractNum w:abstractNumId="0" w15:restartNumberingAfterBreak="0">
+    <w:nsid w:val="0BBB41F5"/>
+    <w:multiLevelType w:val="hybridMultilevel"/>
+    <w:tmpl w:val="1F544C2E"/>
+    <w:lvl w:ilvl="0" w:tplc="10090001">
+      <w:start w:val="1"/>
+      <w:numFmt w:val="bullet"/>
+      <w:lvlText w:val=""/>
+      <w:lvlJc w:val="left"/>
+      <w:pPr>
+        <w:ind w:left="720" w:hanging="360"/>
+      </w:pPr>
+      <w:rPr>
+        <w:rFonts w:ascii="Symbol" w:hAnsi="Symbol" w:hint="default"/>
+      </w:rPr>
+    </w:lvl>
+    <w:lvl w:ilvl="1" w:tplc="10090003" w:tentative="1">
+      <w:start w:val="1"/>
+      <w:numFmt w:val="bullet"/>
+      <w:lvlText w:val="o"/>
+      <w:lvlJc w:val="left"/>
+      <w:pPr>
+        <w:ind w:left="1440" w:hanging="360"/>
+      </w:pPr>
+      <w:rPr>
+        <w:rFonts w:ascii="Courier New" w:hAnsi="Courier New" w:cs="Courier New" w:hint="default"/>
+      </w:rPr>
+    </w:lvl>
+    <w:lvl w:ilvl="2" w:tplc="10090005" w:tentative="1">
+      <w:start w:val="1"/>
+      <w:numFmt w:val="bullet"/>
+      <w:lvlText w:val=""/>
+      <w:lvlJc w:val="left"/>
+      <w:pPr>
+        <w:ind w:left="2160" w:hanging="360"/>
+      </w:pPr>
+      <w:rPr>
+        <w:rFonts w:ascii="Wingdings" w:hAnsi="Wingdings" w:hint="default"/>
+      </w:rPr>
+    </w:lvl>
+    <w:lvl w:ilvl="3" w:tplc="10090001" w:tentative="1">
+      <w:start w:val="1"/>
+      <w:numFmt w:val="bullet"/>
+      <w:lvlText w:val=""/>
+      <w:lvlJc w:val="left"/>
+      <w:pPr>
+        <w:ind w:left="2880" w:hanging="360"/>
+      </w:pPr>
+      <w:rPr>
+        <w:rFonts w:ascii="Symbol" w:hAnsi="Symbol" w:hint="default"/>
+      </w:rPr>
+    </w:lvl>
+    <w:lvl w:ilvl="4" w:tplc="10090003" w:tentative="1">
+      <w:start w:val="1"/>
+      <w:numFmt w:val="bullet"/>
+      <w:lvlText w:val="o"/>
+      <w:lvlJc w:val="left"/>
+      <w:pPr>
+        <w:ind w:left="3600" w:hanging="360"/>
+      </w:pPr>
+      <w:rPr>
+        <w:rFonts w:ascii="Courier New" w:hAnsi="Courier New" w:cs="Courier New" w:hint="default"/>
+      </w:rPr>
+    </w:lvl>
+    <w:lvl w:ilvl="5" w:tplc="10090005" w:tentative="1">
+      <w:start w:val="1"/>
+      <w:numFmt w:val="bullet"/>
+      <w:lvlText w:val=""/>
+      <w:lvlJc w:val="left"/>
+      <w:pPr>
+        <w:ind w:left="4320" w:hanging="360"/>
+      </w:pPr>
+      <w:rPr>
+        <w:rFonts w:ascii="Wingdings" w:hAnsi="Wingdings" w:hint="default"/>
+      </w:rPr>
+    </w:lvl>
+    <w:lvl w:ilvl="6" w:tplc="10090001" w:tentative="1">
+      <w:start w:val="1"/>
+      <w:numFmt w:val="bullet"/>
+      <w:lvlText w:val=""/>
+      <w:lvlJc w:val="left"/>
+      <w:pPr>
+        <w:ind w:left="5040" w:hanging="360"/>
+      </w:pPr>
+      <w:rPr>
+        <w:rFonts w:ascii="Symbol" w:hAnsi="Symbol" w:hint="default"/>
+      </w:rPr>
+    </w:lvl>
+    <w:lvl w:ilvl="7" w:tplc="10090003" w:tentative="1">
+      <w:start w:val="1"/>
+      <w:numFmt w:val="bullet"/>
+      <w:lvlText w:val="o"/>
+      <w:lvlJc w:val="left"/>
+      <w:pPr>
+        <w:ind w:left="5760" w:hanging="360"/>
+      </w:pPr>
+      <w:rPr>
+        <w:rFonts w:ascii="Courier New" w:hAnsi="Courier New" w:cs="Courier New" w:hint="default"/>
+      </w:rPr>
+    </w:lvl>
+    <w:lvl w:ilvl="8" w:tplc="10090005" w:tentative="1">
+      <w:start w:val="1"/>
+      <w:numFmt w:val="bullet"/>
+      <w:lvlText w:val=""/>
+      <w:lvlJc w:val="left"/>
+      <w:pPr>
+        <w:ind w:left="6480" w:hanging="360"/>
+      </w:pPr>
+      <w:rPr>
+        <w:rFonts w:ascii="Wingdings" w:hAnsi="Wingdings" w:hint="default"/>
+      </w:rPr>
+    </w:lvl>
+  </w:abstractNum>
+  <w:abstractNum w:abstractNumId="1" w15:restartNumberingAfterBreak="0">
+    <w:nsid w:val="7F466C27"/>
+    <w:multiLevelType w:val="hybridMultilevel"/>
+    <w:tmpl w:val="A48C1BFA"/>
+    <w:lvl w:ilvl="0" w:tplc="10090001">
+      <w:start w:val="1"/>
+      <w:numFmt w:val="bullet"/>
+      <w:lvlText w:val=""/>
+      <w:lvlJc w:val="left"/>
+      <w:pPr>
+        <w:ind w:left="720" w:hanging="360"/>
+      </w:pPr>
+      <w:rPr>
+        <w:rFonts w:ascii="Symbol" w:hAnsi="Symbol" w:hint="default"/>
+      </w:rPr>
+    </w:lvl>
+    <w:lvl w:ilvl="1" w:tplc="10090003" w:tentative="1">
+      <w:start w:val="1"/>
+      <w:numFmt w:val="bullet"/>
+      <w:lvlText w:val="o"/>
+      <w:lvlJc w:val="left"/>
+      <w:pPr>
+        <w:ind w:left="1440" w:hanging="360"/>
+      </w:pPr>
+      <w:rPr>
+        <w:rFonts w:ascii="Courier New" w:hAnsi="Courier New" w:cs="Courier New" w:hint="default"/>
+      </w:rPr>
+    </w:lvl>
+    <w:lvl w:ilvl="2" w:tplc="10090005" w:tentative="1">
+      <w:start w:val="1"/>
+      <w:numFmt w:val="bullet"/>
+      <w:lvlText w:val=""/>
+      <w:lvlJc w:val="left"/>
+      <w:pPr>
+        <w:ind w:left="2160" w:hanging="360"/>
+      </w:pPr>
+      <w:rPr>
+        <w:rFonts w:ascii="Wingdings" w:hAnsi="Wingdings" w:hint="default"/>
+      </w:rPr>
+    </w:lvl>
+    <w:lvl w:ilvl="3" w:tplc="10090001" w:tentative="1">
+      <w:start w:val="1"/>
+      <w:numFmt w:val="bullet"/>
+      <w:lvlText w:val=""/>
+      <w:lvlJc w:val="left"/>
+      <w:pPr>
+        <w:ind w:left="2880" w:hanging="360"/>
+      </w:pPr>
+      <w:rPr>
+        <w:rFonts w:ascii="Symbol" w:hAnsi="Symbol" w:hint="default"/>
+      </w:rPr>
+    </w:lvl>
+    <w:lvl w:ilvl="4" w:tplc="10090003" w:tentative="1">
+      <w:start w:val="1"/>
+      <w:numFmt w:val="bullet"/>
+      <w:lvlText w:val="o"/>
+      <w:lvlJc w:val="left"/>
+      <w:pPr>
+        <w:ind w:left="3600" w:hanging="360"/>
+      </w:pPr>
+      <w:rPr>
+        <w:rFonts w:ascii="Courier New" w:hAnsi="Courier New" w:cs="Courier New" w:hint="default"/>
+      </w:rPr>
+    </w:lvl>
+    <w:lvl w:ilvl="5" w:tplc="10090005" w:tentative="1">
+      <w:start w:val="1"/>
+      <w:numFmt w:val="bullet"/>
+      <w:lvlText w:val=""/>
+      <w:lvlJc w:val="left"/>
+      <w:pPr>
+        <w:ind w:left="4320" w:hanging="360"/>
+      </w:pPr>
+      <w:rPr>
+        <w:rFonts w:ascii="Wingdings" w:hAnsi="Wingdings" w:hint="default"/>
+      </w:rPr>
+    </w:lvl>
+    <w:lvl w:ilvl="6" w:tplc="10090001" w:tentative="1">
+      <w:start w:val="1"/>
+      <w:numFmt w:val="bullet"/>
+      <w:lvlText w:val=""/>
+      <w:lvlJc w:val="left"/>
+      <w:pPr>
+        <w:ind w:left="5040" w:hanging="360"/>
+      </w:pPr>
+      <w:rPr>
+        <w:rFonts w:ascii="Symbol" w:hAnsi="Symbol" w:hint="default"/>
+      </w:rPr>
+    </w:lvl>
+    <w:lvl w:ilvl="7" w:tplc="10090003" w:tentative="1">
+      <w:start w:val="1"/>
+      <w:numFmt w:val="bullet"/>
+      <w:lvlText w:val="o"/>
+      <w:lvlJc w:val="left"/>
+      <w:pPr>
+        <w:ind w:left="5760" w:hanging="360"/>
+      </w:pPr>
+      <w:rPr>
+        <w:rFonts w:ascii="Courier New" w:hAnsi="Courier New" w:cs="Courier New" w:hint="default"/>
+      </w:rPr>
+    </w:lvl>
+    <w:lvl w:ilvl="8" w:tplc="10090005" w:tentative="1">
+      <w:start w:val="1"/>
+      <w:numFmt w:val="bullet"/>
+      <w:lvlText w:val=""/>
+      <w:lvlJc w:val="left"/>
+      <w:pPr>
+        <w:ind w:left="6480" w:hanging="360"/>
+      </w:pPr>
+      <w:rPr>
+        <w:rFonts w:ascii="Wingdings" w:hAnsi="Wingdings" w:hint="default"/>
+      </w:rPr>
+    </w:lvl>
+  </w:abstractNum>
+  <w:num w:numId="1">
+    <w:abstractNumId w:val="0"/>
+  </w:num>
+  <w:num w:numId="2">
+    <w:abstractNumId w:val="1"/>
+  </w:num>
+</w:numbering>
 </file>
 
 <file path=word/styles.xml><?xml version="1.0" encoding="utf-8"?>
@@ -5977,6 +7783,17 @@
       </w:tblBorders>
     </w:tblPr>
   </w:style>
+  <w:style w:type="paragraph" w:styleId="ListParagraph">
+    <w:name w:val="List Paragraph"/>
+    <w:basedOn w:val="Normal"/>
+    <w:uiPriority w:val="34"/>
+    <w:qFormat/>
+    <w:rsid w:val="00A9759E"/>
+    <w:pPr>
+      <w:ind w:left="720"/>
+      <w:contextualSpacing/>
+    </w:pPr>
+  </w:style>
 </w:styles>
 </file>
 

</xml_diff>